<commit_message>
fix bug - remove ' ' from card number before storing to the DB
</commit_message>
<xml_diff>
--- a/dokumentacia.docx
+++ b/dokumentacia.docx
@@ -39,28 +39,28 @@
           <w:sz w:val="28"/>
           <w:szCs w:val="28"/>
         </w:rPr>
-        <w:t>lektronický obchod</w:t>
-      </w:r>
-      <w:r>
+        <w:t xml:space="preserve">lektronický obchod </w:t>
+      </w:r>
+    </w:p>
+    <w:p>
+      <w:pPr>
+        <w:jc w:val="center"/>
         <w:rPr>
           <w:b/>
           <w:bCs/>
           <w:sz w:val="28"/>
           <w:szCs w:val="28"/>
         </w:rPr>
-        <w:t xml:space="preserve"> </w:t>
-      </w:r>
-    </w:p>
-    <w:p>
-      <w:pPr>
-        <w:jc w:val="center"/>
+      </w:pPr>
+      <w:r>
         <w:rPr>
           <w:b/>
           <w:bCs/>
           <w:sz w:val="28"/>
           <w:szCs w:val="28"/>
         </w:rPr>
-      </w:pPr>
+        <w:t>W</w:t>
+      </w:r>
       <w:r>
         <w:rPr>
           <w:b/>
@@ -68,7 +68,7 @@
           <w:sz w:val="28"/>
           <w:szCs w:val="28"/>
         </w:rPr>
-        <w:t>W</w:t>
+        <w:t>ebovú aplikáci</w:t>
       </w:r>
       <w:r>
         <w:rPr>
@@ -77,7 +77,7 @@
           <w:sz w:val="28"/>
           <w:szCs w:val="28"/>
         </w:rPr>
-        <w:t>ebovú aplikáci</w:t>
+        <w:t>a</w:t>
       </w:r>
       <w:r>
         <w:rPr>
@@ -86,8 +86,9 @@
           <w:sz w:val="28"/>
           <w:szCs w:val="28"/>
         </w:rPr>
-        <w:t>a</w:t>
-      </w:r>
+        <w:t xml:space="preserve"> - </w:t>
+      </w:r>
+      <w:proofErr w:type="spellStart"/>
       <w:r>
         <w:rPr>
           <w:b/>
@@ -95,8 +96,9 @@
           <w:sz w:val="28"/>
           <w:szCs w:val="28"/>
         </w:rPr>
-        <w:t xml:space="preserve"> - eshop</w:t>
-      </w:r>
+        <w:t>eshop</w:t>
+      </w:r>
+      <w:proofErr w:type="spellEnd"/>
       <w:r>
         <w:rPr>
           <w:b/>
@@ -113,8 +115,9 @@
           <w:sz w:val="28"/>
           <w:szCs w:val="28"/>
         </w:rPr>
-        <w:t>(PHP, Laravel, Postgre</w:t>
-      </w:r>
+        <w:t xml:space="preserve">(PHP, </w:t>
+      </w:r>
+      <w:proofErr w:type="spellStart"/>
       <w:r>
         <w:rPr>
           <w:b/>
@@ -122,8 +125,38 @@
           <w:sz w:val="28"/>
           <w:szCs w:val="28"/>
         </w:rPr>
+        <w:t>Laravel</w:t>
+      </w:r>
+      <w:proofErr w:type="spellEnd"/>
+      <w:r>
+        <w:rPr>
+          <w:b/>
+          <w:bCs/>
+          <w:sz w:val="28"/>
+          <w:szCs w:val="28"/>
+        </w:rPr>
+        <w:t xml:space="preserve">, </w:t>
+      </w:r>
+      <w:proofErr w:type="spellStart"/>
+      <w:r>
+        <w:rPr>
+          <w:b/>
+          <w:bCs/>
+          <w:sz w:val="28"/>
+          <w:szCs w:val="28"/>
+        </w:rPr>
+        <w:t>Postgre</w:t>
+      </w:r>
+      <w:r>
+        <w:rPr>
+          <w:b/>
+          <w:bCs/>
+          <w:sz w:val="28"/>
+          <w:szCs w:val="28"/>
+        </w:rPr>
         <w:t>SQL</w:t>
       </w:r>
+      <w:proofErr w:type="spellEnd"/>
       <w:r>
         <w:rPr>
           <w:b/>
@@ -257,7 +290,14 @@
       </w:r>
       <w:r>
         <w:tab/>
-        <w:t>Fakulta informatiky a informačných technológií</w:t>
+      </w:r>
+      <w:proofErr w:type="spellStart"/>
+      <w:r>
+        <w:t>Fakulta</w:t>
+      </w:r>
+      <w:proofErr w:type="spellEnd"/>
+      <w:r>
+        <w:t xml:space="preserve"> informatiky a informačných technológií</w:t>
       </w:r>
     </w:p>
     <w:p>
@@ -306,7 +346,15 @@
         <w:tab/>
       </w:r>
       <w:r>
-        <w:t>Ing. Eduard Kuric, PhD.</w:t>
+        <w:t xml:space="preserve">Ing. Eduard </w:t>
+      </w:r>
+      <w:proofErr w:type="spellStart"/>
+      <w:r>
+        <w:t>Kuric</w:t>
+      </w:r>
+      <w:proofErr w:type="spellEnd"/>
+      <w:r>
+        <w:t>, PhD.</w:t>
       </w:r>
     </w:p>
     <w:p>
@@ -454,6 +502,7 @@
           <w:bCs/>
         </w:rPr>
       </w:pPr>
+      <w:proofErr w:type="spellStart"/>
       <w:r>
         <w:rPr>
           <w:b/>
@@ -461,6 +510,7 @@
         </w:rPr>
         <w:t>Klientská</w:t>
       </w:r>
+      <w:proofErr w:type="spellEnd"/>
       <w:r>
         <w:rPr>
           <w:b/>
@@ -650,11 +700,40 @@
       </w:r>
     </w:p>
     <w:p>
+      <w:proofErr w:type="spellStart"/>
       <w:r>
         <w:t>Na</w:t>
       </w:r>
       <w:r>
-        <w:t>sou ulohou na semestralnej praci bolo v</w:t>
+        <w:t>sou</w:t>
+      </w:r>
+      <w:proofErr w:type="spellEnd"/>
+      <w:r>
+        <w:t xml:space="preserve"> </w:t>
+      </w:r>
+      <w:proofErr w:type="spellStart"/>
+      <w:r>
+        <w:t>ulohou</w:t>
+      </w:r>
+      <w:proofErr w:type="spellEnd"/>
+      <w:r>
+        <w:t xml:space="preserve"> na </w:t>
+      </w:r>
+      <w:proofErr w:type="spellStart"/>
+      <w:r>
+        <w:t>semestralnej</w:t>
+      </w:r>
+      <w:proofErr w:type="spellEnd"/>
+      <w:r>
+        <w:t xml:space="preserve"> </w:t>
+      </w:r>
+      <w:proofErr w:type="spellStart"/>
+      <w:r>
+        <w:t>praci</w:t>
+      </w:r>
+      <w:proofErr w:type="spellEnd"/>
+      <w:r>
+        <w:t xml:space="preserve"> bolo v</w:t>
       </w:r>
       <w:r>
         <w:t>ytvore</w:t>
@@ -687,21 +766,199 @@
         <w:t>–</w:t>
       </w:r>
       <w:r>
-        <w:t xml:space="preserve"> eshop</w:t>
-      </w:r>
-      <w:r>
-        <w:t>u.</w:t>
-      </w:r>
-      <w:r>
-        <w:t xml:space="preserve"> </w:t>
-      </w:r>
-      <w:r>
-        <w:t>Nas eshop sa vola iShop. Rozhodli sme sa vytvorit produkt pre eshop, ktory sa zameriava na predaj elektroniky, konkretne produktou znacky Apple a roznych audio zariadeni.</w:t>
-      </w:r>
-    </w:p>
-    <w:p>
-      <w:r>
-        <w:t>Pocas semestra sme presli cez cely proces tvorenia webovej aplikacie, teda od vytvorenia wireframov, navrhu a implementacie databazy az po finalnu webovu aplikaciu.</w:t>
+        <w:t xml:space="preserve"> </w:t>
+      </w:r>
+      <w:proofErr w:type="spellStart"/>
+      <w:r>
+        <w:t>eshop</w:t>
+      </w:r>
+      <w:r>
+        <w:t>u</w:t>
+      </w:r>
+      <w:proofErr w:type="spellEnd"/>
+      <w:r>
+        <w:t>.</w:t>
+      </w:r>
+      <w:r>
+        <w:t xml:space="preserve"> </w:t>
+      </w:r>
+      <w:proofErr w:type="spellStart"/>
+      <w:r>
+        <w:t>Nas</w:t>
+      </w:r>
+      <w:proofErr w:type="spellEnd"/>
+      <w:r>
+        <w:t xml:space="preserve"> </w:t>
+      </w:r>
+      <w:proofErr w:type="spellStart"/>
+      <w:r>
+        <w:t>eshop</w:t>
+      </w:r>
+      <w:proofErr w:type="spellEnd"/>
+      <w:r>
+        <w:t xml:space="preserve"> sa vola </w:t>
+      </w:r>
+      <w:proofErr w:type="spellStart"/>
+      <w:r>
+        <w:t>iShop</w:t>
+      </w:r>
+      <w:proofErr w:type="spellEnd"/>
+      <w:r>
+        <w:t xml:space="preserve">. Rozhodli sme sa </w:t>
+      </w:r>
+      <w:proofErr w:type="spellStart"/>
+      <w:r>
+        <w:t>vytvorit</w:t>
+      </w:r>
+      <w:proofErr w:type="spellEnd"/>
+      <w:r>
+        <w:t xml:space="preserve"> produkt pre </w:t>
+      </w:r>
+      <w:proofErr w:type="spellStart"/>
+      <w:r>
+        <w:t>eshop</w:t>
+      </w:r>
+      <w:proofErr w:type="spellEnd"/>
+      <w:r>
+        <w:t xml:space="preserve">, </w:t>
+      </w:r>
+      <w:proofErr w:type="spellStart"/>
+      <w:r>
+        <w:t>ktory</w:t>
+      </w:r>
+      <w:proofErr w:type="spellEnd"/>
+      <w:r>
+        <w:t xml:space="preserve"> sa zameriava na predaj elektroniky, </w:t>
+      </w:r>
+      <w:proofErr w:type="spellStart"/>
+      <w:r>
+        <w:t>konkretne</w:t>
+      </w:r>
+      <w:proofErr w:type="spellEnd"/>
+      <w:r>
+        <w:t xml:space="preserve"> </w:t>
+      </w:r>
+      <w:proofErr w:type="spellStart"/>
+      <w:r>
+        <w:t>produktou</w:t>
+      </w:r>
+      <w:proofErr w:type="spellEnd"/>
+      <w:r>
+        <w:t xml:space="preserve"> </w:t>
+      </w:r>
+      <w:proofErr w:type="spellStart"/>
+      <w:r>
+        <w:t>znacky</w:t>
+      </w:r>
+      <w:proofErr w:type="spellEnd"/>
+      <w:r>
+        <w:t xml:space="preserve"> Apple a </w:t>
+      </w:r>
+      <w:proofErr w:type="spellStart"/>
+      <w:r>
+        <w:t>roznych</w:t>
+      </w:r>
+      <w:proofErr w:type="spellEnd"/>
+      <w:r>
+        <w:t xml:space="preserve"> audio </w:t>
+      </w:r>
+      <w:proofErr w:type="spellStart"/>
+      <w:r>
+        <w:t>zariadeni</w:t>
+      </w:r>
+      <w:proofErr w:type="spellEnd"/>
+      <w:r>
+        <w:t>.</w:t>
+      </w:r>
+    </w:p>
+    <w:p>
+      <w:proofErr w:type="spellStart"/>
+      <w:r>
+        <w:t>Pocas</w:t>
+      </w:r>
+      <w:proofErr w:type="spellEnd"/>
+      <w:r>
+        <w:t xml:space="preserve"> semestra sme </w:t>
+      </w:r>
+      <w:proofErr w:type="spellStart"/>
+      <w:r>
+        <w:t>presli</w:t>
+      </w:r>
+      <w:proofErr w:type="spellEnd"/>
+      <w:r>
+        <w:t xml:space="preserve"> cez cely proces tvorenia webovej </w:t>
+      </w:r>
+      <w:proofErr w:type="spellStart"/>
+      <w:r>
+        <w:t>aplikacie</w:t>
+      </w:r>
+      <w:proofErr w:type="spellEnd"/>
+      <w:r>
+        <w:t xml:space="preserve">, teda od vytvorenia </w:t>
+      </w:r>
+      <w:proofErr w:type="spellStart"/>
+      <w:r>
+        <w:t>wireframov</w:t>
+      </w:r>
+      <w:proofErr w:type="spellEnd"/>
+      <w:r>
+        <w:t xml:space="preserve">, </w:t>
+      </w:r>
+      <w:proofErr w:type="spellStart"/>
+      <w:r>
+        <w:t>navrhu</w:t>
+      </w:r>
+      <w:proofErr w:type="spellEnd"/>
+      <w:r>
+        <w:t xml:space="preserve"> a </w:t>
+      </w:r>
+      <w:proofErr w:type="spellStart"/>
+      <w:r>
+        <w:t>implementacie</w:t>
+      </w:r>
+      <w:proofErr w:type="spellEnd"/>
+      <w:r>
+        <w:t xml:space="preserve"> </w:t>
+      </w:r>
+      <w:proofErr w:type="spellStart"/>
+      <w:r>
+        <w:t>databazy</w:t>
+      </w:r>
+      <w:proofErr w:type="spellEnd"/>
+      <w:r>
+        <w:t xml:space="preserve"> </w:t>
+      </w:r>
+      <w:proofErr w:type="spellStart"/>
+      <w:r>
+        <w:t>az</w:t>
+      </w:r>
+      <w:proofErr w:type="spellEnd"/>
+      <w:r>
+        <w:t xml:space="preserve"> po </w:t>
+      </w:r>
+      <w:proofErr w:type="spellStart"/>
+      <w:r>
+        <w:t>finalnu</w:t>
+      </w:r>
+      <w:proofErr w:type="spellEnd"/>
+      <w:r>
+        <w:t xml:space="preserve"> </w:t>
+      </w:r>
+      <w:proofErr w:type="spellStart"/>
+      <w:r>
+        <w:t>webovu</w:t>
+      </w:r>
+      <w:proofErr w:type="spellEnd"/>
+      <w:r>
+        <w:t xml:space="preserve"> </w:t>
+      </w:r>
+      <w:proofErr w:type="spellStart"/>
+      <w:r>
+        <w:t>aplikaciu</w:t>
+      </w:r>
+      <w:proofErr w:type="spellEnd"/>
+      <w:r>
+        <w:t>.</w:t>
       </w:r>
     </w:p>
     <w:p/>
@@ -723,12 +980,65 @@
     </w:p>
     <w:p>
       <w:r>
-        <w:t>NOTE: Je potrebne mat nainstalovane PHP, Laravel a vytvorenu databazu v PostgresQL.</w:t>
-      </w:r>
-    </w:p>
-    <w:p>
-      <w:r>
-        <w:t xml:space="preserve">Doplnte subor </w:t>
+        <w:t xml:space="preserve">NOTE: Je potrebne mat </w:t>
+      </w:r>
+      <w:proofErr w:type="spellStart"/>
+      <w:r>
+        <w:t>nainstalovane</w:t>
+      </w:r>
+      <w:proofErr w:type="spellEnd"/>
+      <w:r>
+        <w:t xml:space="preserve"> PHP, </w:t>
+      </w:r>
+      <w:proofErr w:type="spellStart"/>
+      <w:r>
+        <w:t>Laravel</w:t>
+      </w:r>
+      <w:proofErr w:type="spellEnd"/>
+      <w:r>
+        <w:t xml:space="preserve"> a </w:t>
+      </w:r>
+      <w:proofErr w:type="spellStart"/>
+      <w:r>
+        <w:t>vytvorenu</w:t>
+      </w:r>
+      <w:proofErr w:type="spellEnd"/>
+      <w:r>
+        <w:t xml:space="preserve"> </w:t>
+      </w:r>
+      <w:proofErr w:type="spellStart"/>
+      <w:r>
+        <w:t>databazu</w:t>
+      </w:r>
+      <w:proofErr w:type="spellEnd"/>
+      <w:r>
+        <w:t xml:space="preserve"> v </w:t>
+      </w:r>
+      <w:proofErr w:type="spellStart"/>
+      <w:r>
+        <w:t>PostgresQL</w:t>
+      </w:r>
+      <w:proofErr w:type="spellEnd"/>
+      <w:r>
+        <w:t>.</w:t>
+      </w:r>
+    </w:p>
+    <w:p>
+      <w:proofErr w:type="spellStart"/>
+      <w:r>
+        <w:t>Doplnte</w:t>
+      </w:r>
+      <w:proofErr w:type="spellEnd"/>
+      <w:r>
+        <w:t xml:space="preserve"> </w:t>
+      </w:r>
+      <w:proofErr w:type="spellStart"/>
+      <w:r>
+        <w:t>subor</w:t>
+      </w:r>
+      <w:proofErr w:type="spellEnd"/>
+      <w:r>
+        <w:t xml:space="preserve"> </w:t>
       </w:r>
       <w:r>
         <w:rPr>
@@ -737,17 +1047,52 @@
           <w:i/>
           <w:iCs/>
         </w:rPr>
-        <w:t>.env</w:t>
-      </w:r>
-      <w:r>
-        <w:t xml:space="preserve"> podla vasimi udajmi</w:t>
-      </w:r>
+        <w:t>.</w:t>
+      </w:r>
+      <w:proofErr w:type="spellStart"/>
+      <w:r>
+        <w:rPr>
+          <w:b/>
+          <w:bCs/>
+          <w:i/>
+          <w:iCs/>
+        </w:rPr>
+        <w:t>env</w:t>
+      </w:r>
+      <w:proofErr w:type="spellEnd"/>
+      <w:r>
+        <w:t xml:space="preserve"> </w:t>
+      </w:r>
+      <w:proofErr w:type="spellStart"/>
+      <w:r>
+        <w:t>podla</w:t>
+      </w:r>
+      <w:proofErr w:type="spellEnd"/>
+      <w:r>
+        <w:t xml:space="preserve"> </w:t>
+      </w:r>
+      <w:proofErr w:type="spellStart"/>
+      <w:r>
+        <w:t>vasimi</w:t>
+      </w:r>
+      <w:proofErr w:type="spellEnd"/>
+      <w:r>
+        <w:t xml:space="preserve"> </w:t>
+      </w:r>
+      <w:proofErr w:type="spellStart"/>
+      <w:r>
+        <w:t>udajmi</w:t>
+      </w:r>
+      <w:proofErr w:type="spellEnd"/>
     </w:p>
     <w:p>
       <w:pPr>
         <w:jc w:val="center"/>
       </w:pPr>
       <w:r>
+        <w:rPr>
+          <w:noProof/>
+        </w:rPr>
         <w:drawing>
           <wp:inline distT="0" distB="0" distL="0" distR="0" wp14:anchorId="2EC9B7D2" wp14:editId="53E85CF0">
             <wp:extent cx="1822450" cy="1240583"/>
@@ -795,8 +1140,13 @@
         </w:rPr>
       </w:pPr>
       <w:r>
-        <w:t>Upravte subor</w:t>
-      </w:r>
+        <w:t xml:space="preserve">Upravte </w:t>
+      </w:r>
+      <w:proofErr w:type="spellStart"/>
+      <w:r>
+        <w:t>subor</w:t>
+      </w:r>
+      <w:proofErr w:type="spellEnd"/>
       <w:r>
         <w:rPr>
           <w:i/>
@@ -811,8 +1161,9 @@
           <w:i/>
           <w:iCs/>
         </w:rPr>
-        <w:t>/config/daatbase.php</w:t>
-      </w:r>
+        <w:t>/</w:t>
+      </w:r>
+      <w:proofErr w:type="spellStart"/>
       <w:r>
         <w:rPr>
           <w:b/>
@@ -820,17 +1171,68 @@
           <w:i/>
           <w:iCs/>
         </w:rPr>
-        <w:t xml:space="preserve"> </w:t>
-      </w:r>
-      <w:r>
-        <w:t>vasimi udajmi o databaze</w:t>
-      </w:r>
+        <w:t>config</w:t>
+      </w:r>
+      <w:proofErr w:type="spellEnd"/>
+      <w:r>
+        <w:rPr>
+          <w:b/>
+          <w:bCs/>
+          <w:i/>
+          <w:iCs/>
+        </w:rPr>
+        <w:t>/</w:t>
+      </w:r>
+      <w:proofErr w:type="spellStart"/>
+      <w:r>
+        <w:rPr>
+          <w:b/>
+          <w:bCs/>
+          <w:i/>
+          <w:iCs/>
+        </w:rPr>
+        <w:t>daatbase.php</w:t>
+      </w:r>
+      <w:proofErr w:type="spellEnd"/>
+      <w:r>
+        <w:rPr>
+          <w:b/>
+          <w:bCs/>
+          <w:i/>
+          <w:iCs/>
+        </w:rPr>
+        <w:t xml:space="preserve"> </w:t>
+      </w:r>
+      <w:proofErr w:type="spellStart"/>
+      <w:r>
+        <w:t>vasimi</w:t>
+      </w:r>
+      <w:proofErr w:type="spellEnd"/>
+      <w:r>
+        <w:t xml:space="preserve"> </w:t>
+      </w:r>
+      <w:proofErr w:type="spellStart"/>
+      <w:r>
+        <w:t>udajmi</w:t>
+      </w:r>
+      <w:proofErr w:type="spellEnd"/>
+      <w:r>
+        <w:t xml:space="preserve"> o </w:t>
+      </w:r>
+      <w:proofErr w:type="spellStart"/>
+      <w:r>
+        <w:t>databaze</w:t>
+      </w:r>
+      <w:proofErr w:type="spellEnd"/>
     </w:p>
     <w:p>
       <w:pPr>
         <w:jc w:val="center"/>
       </w:pPr>
       <w:r>
+        <w:rPr>
+          <w:noProof/>
+        </w:rPr>
         <w:drawing>
           <wp:inline distT="0" distB="0" distL="0" distR="0" wp14:anchorId="1F1F753C" wp14:editId="14E13B58">
             <wp:extent cx="3667637" cy="2581635"/>
@@ -870,8 +1272,29 @@
     </w:p>
     <w:p>
       <w:r>
-        <w:t>V priecinku s projektom spustite nasledujuce prikazy</w:t>
-      </w:r>
+        <w:t>V </w:t>
+      </w:r>
+      <w:proofErr w:type="spellStart"/>
+      <w:r>
+        <w:t>priecinku</w:t>
+      </w:r>
+      <w:proofErr w:type="spellEnd"/>
+      <w:r>
+        <w:t xml:space="preserve"> s projektom spustite </w:t>
+      </w:r>
+      <w:proofErr w:type="spellStart"/>
+      <w:r>
+        <w:t>nasledujuce</w:t>
+      </w:r>
+      <w:proofErr w:type="spellEnd"/>
+      <w:r>
+        <w:t xml:space="preserve"> </w:t>
+      </w:r>
+      <w:proofErr w:type="spellStart"/>
+      <w:r>
+        <w:t>prikazy</w:t>
+      </w:r>
+      <w:proofErr w:type="spellEnd"/>
       <w:r>
         <w:t>:</w:t>
       </w:r>
@@ -884,169 +1307,138 @@
           <w:bCs/>
           <w:i/>
           <w:iCs/>
-          <w:lang w:val="en-US"/>
-        </w:rPr>
-      </w:pPr>
+        </w:rPr>
+      </w:pPr>
+      <w:proofErr w:type="spellStart"/>
       <w:r>
         <w:rPr>
           <w:b/>
           <w:bCs/>
           <w:i/>
           <w:iCs/>
-          <w:lang w:val="en-US"/>
-        </w:rPr>
-        <w:t xml:space="preserve">php artisan migrate:fresh </w:t>
-      </w:r>
+        </w:rPr>
+        <w:t>php</w:t>
+      </w:r>
+      <w:proofErr w:type="spellEnd"/>
       <w:r>
         <w:rPr>
           <w:b/>
           <w:bCs/>
           <w:i/>
           <w:iCs/>
-          <w:lang w:val="en-US"/>
-        </w:rPr>
-        <w:t>–</w:t>
-      </w:r>
+        </w:rPr>
+        <w:t xml:space="preserve"> </w:t>
+      </w:r>
+      <w:proofErr w:type="spellStart"/>
       <w:r>
         <w:rPr>
           <w:b/>
           <w:bCs/>
           <w:i/>
           <w:iCs/>
-          <w:lang w:val="en-US"/>
-        </w:rPr>
-        <w:t>seed</w:t>
-      </w:r>
-    </w:p>
-    <w:p>
-      <w:pPr>
-        <w:rPr>
-          <w:lang w:val="en-US"/>
-        </w:rPr>
-      </w:pPr>
-      <w:r>
-        <w:rPr>
-          <w:lang w:val="en-US"/>
-        </w:rPr>
-        <w:t>Prikaz sluzi na migraciu databazy a naseedovanie (naplnenie) databazy “demo” datami</w:t>
-      </w:r>
-    </w:p>
-    <w:p>
-      <w:pPr>
-        <w:jc w:val="center"/>
+        </w:rPr>
+        <w:t>artisan</w:t>
+      </w:r>
+      <w:proofErr w:type="spellEnd"/>
+      <w:r>
         <w:rPr>
           <w:b/>
           <w:bCs/>
           <w:i/>
           <w:iCs/>
-          <w:lang w:val="de-DE"/>
-        </w:rPr>
-      </w:pPr>
+        </w:rPr>
+        <w:t xml:space="preserve"> </w:t>
+      </w:r>
+      <w:proofErr w:type="spellStart"/>
       <w:r>
         <w:rPr>
           <w:b/>
           <w:bCs/>
           <w:i/>
           <w:iCs/>
-          <w:lang w:val="de-DE"/>
-        </w:rPr>
-        <w:t>php artisan serve</w:t>
-      </w:r>
-    </w:p>
-    <w:p>
-      <w:pPr>
-        <w:rPr>
-          <w:lang w:val="de-DE"/>
-        </w:rPr>
-      </w:pPr>
-      <w:r>
-        <w:rPr>
-          <w:lang w:val="de-DE"/>
-        </w:rPr>
-        <w:lastRenderedPageBreak/>
-        <w:t xml:space="preserve">Prikaz sluzi na spustenie projektu. </w:t>
-      </w:r>
-      <w:r>
-        <w:rPr>
-          <w:lang w:val="de-DE"/>
-        </w:rPr>
-        <w:t>Stranka bude dostupna na adr</w:t>
-      </w:r>
-      <w:r>
-        <w:rPr>
-          <w:lang w:val="de-DE"/>
-        </w:rPr>
-        <w:t xml:space="preserve">ese </w:t>
-      </w:r>
-      <w:r>
-        <w:rPr>
-          <w:lang w:val="de-DE"/>
-        </w:rPr>
-        <w:t>[</w:t>
-      </w:r>
-      <w:r>
-        <w:rPr>
+        </w:rPr>
+        <w:t>migrate:fresh</w:t>
+      </w:r>
+      <w:proofErr w:type="spellEnd"/>
+      <w:r>
+        <w:rPr>
+          <w:b/>
+          <w:bCs/>
           <w:i/>
           <w:iCs/>
-          <w:lang w:val="de-DE"/>
-        </w:rPr>
-        <w:t>http://127.0.0.1:8000</w:t>
-      </w:r>
-      <w:r>
-        <w:rPr>
-          <w:lang w:val="de-DE"/>
-        </w:rPr>
-        <w:t>]</w:t>
-      </w:r>
-    </w:p>
-    <w:p>
-      <w:pPr>
-        <w:rPr>
-          <w:lang w:val="de-DE"/>
-        </w:rPr>
-      </w:pPr>
-    </w:p>
-    <w:p>
-      <w:pPr>
-        <w:rPr>
-          <w:lang w:val="de-DE"/>
-        </w:rPr>
-      </w:pPr>
-      <w:r>
-        <w:rPr>
-          <w:lang w:val="de-DE"/>
-        </w:rPr>
-        <w:t>V pripade zaujmu je mozne databazu</w:t>
-      </w:r>
-      <w:r>
-        <w:rPr>
-          <w:lang w:val="de-DE"/>
-        </w:rPr>
-        <w:t xml:space="preserve"> vytvorit a naplnit aj priamo pomocou SQL</w:t>
-      </w:r>
-      <w:r>
-        <w:rPr>
-          <w:lang w:val="de-DE"/>
-        </w:rPr>
-        <w:t xml:space="preserve"> queries. </w:t>
-      </w:r>
-      <w:r>
-        <w:rPr>
-          <w:lang w:val="de-DE"/>
-        </w:rPr>
-        <w:t xml:space="preserve">Vsetky dopyty sa nachadzaju v subore </w:t>
-      </w:r>
+        </w:rPr>
+        <w:t xml:space="preserve"> –</w:t>
+      </w:r>
+      <w:proofErr w:type="spellStart"/>
       <w:r>
         <w:rPr>
           <w:b/>
           <w:bCs/>
           <w:i/>
           <w:iCs/>
-          <w:lang w:val="de-DE"/>
-        </w:rPr>
-        <w:t>populate_DB_demo</w:t>
-      </w:r>
-      <w:r>
+        </w:rPr>
+        <w:t>seed</w:t>
+      </w:r>
+      <w:proofErr w:type="spellEnd"/>
+    </w:p>
+    <w:p>
+      <w:proofErr w:type="spellStart"/>
+      <w:r>
+        <w:t>Prikaz</w:t>
+      </w:r>
+      <w:proofErr w:type="spellEnd"/>
+      <w:r>
+        <w:t xml:space="preserve"> </w:t>
+      </w:r>
+      <w:proofErr w:type="spellStart"/>
+      <w:r>
+        <w:t>sluzi</w:t>
+      </w:r>
+      <w:proofErr w:type="spellEnd"/>
+      <w:r>
+        <w:t xml:space="preserve"> na </w:t>
+      </w:r>
+      <w:proofErr w:type="spellStart"/>
+      <w:r>
+        <w:t>migraciu</w:t>
+      </w:r>
+      <w:proofErr w:type="spellEnd"/>
+      <w:r>
+        <w:t xml:space="preserve"> </w:t>
+      </w:r>
+      <w:proofErr w:type="spellStart"/>
+      <w:r>
+        <w:t>databazy</w:t>
+      </w:r>
+      <w:proofErr w:type="spellEnd"/>
+      <w:r>
+        <w:t xml:space="preserve"> a </w:t>
+      </w:r>
+      <w:proofErr w:type="spellStart"/>
+      <w:r>
+        <w:t>naseedovanie</w:t>
+      </w:r>
+      <w:proofErr w:type="spellEnd"/>
+      <w:r>
+        <w:t xml:space="preserve"> (naplnenie) </w:t>
+      </w:r>
+      <w:proofErr w:type="spellStart"/>
+      <w:r>
+        <w:t>databazy</w:t>
+      </w:r>
+      <w:proofErr w:type="spellEnd"/>
+      <w:r>
+        <w:t xml:space="preserve"> “demo” </w:t>
+      </w:r>
+      <w:proofErr w:type="spellStart"/>
+      <w:r>
+        <w:t>datami</w:t>
+      </w:r>
+      <w:proofErr w:type="spellEnd"/>
+    </w:p>
+    <w:p>
+      <w:pPr>
+        <w:jc w:val="center"/>
         <w:rPr>
           <w:b/>
           <w:bCs/>
@@ -1054,7 +1446,466 @@
           <w:iCs/>
           <w:lang w:val="de-DE"/>
         </w:rPr>
-        <w:t xml:space="preserve">.sql </w:t>
+      </w:pPr>
+      <w:proofErr w:type="spellStart"/>
+      <w:r>
+        <w:rPr>
+          <w:b/>
+          <w:bCs/>
+          <w:i/>
+          <w:iCs/>
+          <w:lang w:val="de-DE"/>
+        </w:rPr>
+        <w:t>php</w:t>
+      </w:r>
+      <w:proofErr w:type="spellEnd"/>
+      <w:r>
+        <w:rPr>
+          <w:b/>
+          <w:bCs/>
+          <w:i/>
+          <w:iCs/>
+          <w:lang w:val="de-DE"/>
+        </w:rPr>
+        <w:t xml:space="preserve"> </w:t>
+      </w:r>
+      <w:proofErr w:type="spellStart"/>
+      <w:r>
+        <w:rPr>
+          <w:b/>
+          <w:bCs/>
+          <w:i/>
+          <w:iCs/>
+          <w:lang w:val="de-DE"/>
+        </w:rPr>
+        <w:t>artisan</w:t>
+      </w:r>
+      <w:proofErr w:type="spellEnd"/>
+      <w:r>
+        <w:rPr>
+          <w:b/>
+          <w:bCs/>
+          <w:i/>
+          <w:iCs/>
+          <w:lang w:val="de-DE"/>
+        </w:rPr>
+        <w:t xml:space="preserve"> </w:t>
+      </w:r>
+      <w:proofErr w:type="spellStart"/>
+      <w:r>
+        <w:rPr>
+          <w:b/>
+          <w:bCs/>
+          <w:i/>
+          <w:iCs/>
+          <w:lang w:val="de-DE"/>
+        </w:rPr>
+        <w:t>serve</w:t>
+      </w:r>
+      <w:proofErr w:type="spellEnd"/>
+    </w:p>
+    <w:p>
+      <w:pPr>
+        <w:rPr>
+          <w:lang w:val="de-DE"/>
+        </w:rPr>
+      </w:pPr>
+      <w:proofErr w:type="spellStart"/>
+      <w:r>
+        <w:rPr>
+          <w:lang w:val="de-DE"/>
+        </w:rPr>
+        <w:lastRenderedPageBreak/>
+        <w:t>Prikaz</w:t>
+      </w:r>
+      <w:proofErr w:type="spellEnd"/>
+      <w:r>
+        <w:rPr>
+          <w:lang w:val="de-DE"/>
+        </w:rPr>
+        <w:t xml:space="preserve"> </w:t>
+      </w:r>
+      <w:proofErr w:type="spellStart"/>
+      <w:r>
+        <w:rPr>
+          <w:lang w:val="de-DE"/>
+        </w:rPr>
+        <w:t>sluzi</w:t>
+      </w:r>
+      <w:proofErr w:type="spellEnd"/>
+      <w:r>
+        <w:rPr>
+          <w:lang w:val="de-DE"/>
+        </w:rPr>
+        <w:t xml:space="preserve"> na </w:t>
+      </w:r>
+      <w:proofErr w:type="spellStart"/>
+      <w:r>
+        <w:rPr>
+          <w:lang w:val="de-DE"/>
+        </w:rPr>
+        <w:t>spustenie</w:t>
+      </w:r>
+      <w:proofErr w:type="spellEnd"/>
+      <w:r>
+        <w:rPr>
+          <w:lang w:val="de-DE"/>
+        </w:rPr>
+        <w:t xml:space="preserve"> </w:t>
+      </w:r>
+      <w:proofErr w:type="spellStart"/>
+      <w:r>
+        <w:rPr>
+          <w:lang w:val="de-DE"/>
+        </w:rPr>
+        <w:t>projektu</w:t>
+      </w:r>
+      <w:proofErr w:type="spellEnd"/>
+      <w:r>
+        <w:rPr>
+          <w:lang w:val="de-DE"/>
+        </w:rPr>
+        <w:t xml:space="preserve">. </w:t>
+      </w:r>
+      <w:proofErr w:type="spellStart"/>
+      <w:r>
+        <w:rPr>
+          <w:lang w:val="de-DE"/>
+        </w:rPr>
+        <w:t>Stranka</w:t>
+      </w:r>
+      <w:proofErr w:type="spellEnd"/>
+      <w:r>
+        <w:rPr>
+          <w:lang w:val="de-DE"/>
+        </w:rPr>
+        <w:t xml:space="preserve"> </w:t>
+      </w:r>
+      <w:proofErr w:type="spellStart"/>
+      <w:r>
+        <w:rPr>
+          <w:lang w:val="de-DE"/>
+        </w:rPr>
+        <w:t>bude</w:t>
+      </w:r>
+      <w:proofErr w:type="spellEnd"/>
+      <w:r>
+        <w:rPr>
+          <w:lang w:val="de-DE"/>
+        </w:rPr>
+        <w:t xml:space="preserve"> </w:t>
+      </w:r>
+      <w:proofErr w:type="spellStart"/>
+      <w:r>
+        <w:rPr>
+          <w:lang w:val="de-DE"/>
+        </w:rPr>
+        <w:t>dostupna</w:t>
+      </w:r>
+      <w:proofErr w:type="spellEnd"/>
+      <w:r>
+        <w:rPr>
+          <w:lang w:val="de-DE"/>
+        </w:rPr>
+        <w:t xml:space="preserve"> na </w:t>
+      </w:r>
+      <w:proofErr w:type="spellStart"/>
+      <w:r>
+        <w:rPr>
+          <w:lang w:val="de-DE"/>
+        </w:rPr>
+        <w:t>adr</w:t>
+      </w:r>
+      <w:r>
+        <w:rPr>
+          <w:lang w:val="de-DE"/>
+        </w:rPr>
+        <w:t>ese</w:t>
+      </w:r>
+      <w:proofErr w:type="spellEnd"/>
+      <w:r>
+        <w:rPr>
+          <w:lang w:val="de-DE"/>
+        </w:rPr>
+        <w:t xml:space="preserve"> </w:t>
+      </w:r>
+      <w:r>
+        <w:rPr>
+          <w:lang w:val="de-DE"/>
+        </w:rPr>
+        <w:t>[</w:t>
+      </w:r>
+      <w:r>
+        <w:rPr>
+          <w:i/>
+          <w:iCs/>
+          <w:lang w:val="de-DE"/>
+        </w:rPr>
+        <w:t>http://127.0.0.1:8000</w:t>
+      </w:r>
+      <w:r>
+        <w:rPr>
+          <w:lang w:val="de-DE"/>
+        </w:rPr>
+        <w:t>]</w:t>
+      </w:r>
+    </w:p>
+    <w:p>
+      <w:pPr>
+        <w:rPr>
+          <w:lang w:val="de-DE"/>
+        </w:rPr>
+      </w:pPr>
+    </w:p>
+    <w:p>
+      <w:pPr>
+        <w:rPr>
+          <w:lang w:val="de-DE"/>
+        </w:rPr>
+      </w:pPr>
+      <w:r>
+        <w:rPr>
+          <w:lang w:val="de-DE"/>
+        </w:rPr>
+        <w:t xml:space="preserve">V </w:t>
+      </w:r>
+      <w:proofErr w:type="spellStart"/>
+      <w:r>
+        <w:rPr>
+          <w:lang w:val="de-DE"/>
+        </w:rPr>
+        <w:t>pripade</w:t>
+      </w:r>
+      <w:proofErr w:type="spellEnd"/>
+      <w:r>
+        <w:rPr>
+          <w:lang w:val="de-DE"/>
+        </w:rPr>
+        <w:t xml:space="preserve"> </w:t>
+      </w:r>
+      <w:proofErr w:type="spellStart"/>
+      <w:r>
+        <w:rPr>
+          <w:lang w:val="de-DE"/>
+        </w:rPr>
+        <w:t>zaujmu</w:t>
+      </w:r>
+      <w:proofErr w:type="spellEnd"/>
+      <w:r>
+        <w:rPr>
+          <w:lang w:val="de-DE"/>
+        </w:rPr>
+        <w:t xml:space="preserve"> je </w:t>
+      </w:r>
+      <w:proofErr w:type="spellStart"/>
+      <w:r>
+        <w:rPr>
+          <w:lang w:val="de-DE"/>
+        </w:rPr>
+        <w:t>mozne</w:t>
+      </w:r>
+      <w:proofErr w:type="spellEnd"/>
+      <w:r>
+        <w:rPr>
+          <w:lang w:val="de-DE"/>
+        </w:rPr>
+        <w:t xml:space="preserve"> </w:t>
+      </w:r>
+      <w:proofErr w:type="spellStart"/>
+      <w:r>
+        <w:rPr>
+          <w:lang w:val="de-DE"/>
+        </w:rPr>
+        <w:t>databazu</w:t>
+      </w:r>
+      <w:proofErr w:type="spellEnd"/>
+      <w:r>
+        <w:rPr>
+          <w:lang w:val="de-DE"/>
+        </w:rPr>
+        <w:t xml:space="preserve"> </w:t>
+      </w:r>
+      <w:proofErr w:type="spellStart"/>
+      <w:r>
+        <w:rPr>
+          <w:lang w:val="de-DE"/>
+        </w:rPr>
+        <w:t>vytvorit</w:t>
+      </w:r>
+      <w:proofErr w:type="spellEnd"/>
+      <w:r>
+        <w:rPr>
+          <w:lang w:val="de-DE"/>
+        </w:rPr>
+        <w:t xml:space="preserve"> a </w:t>
+      </w:r>
+      <w:proofErr w:type="spellStart"/>
+      <w:r>
+        <w:rPr>
+          <w:lang w:val="de-DE"/>
+        </w:rPr>
+        <w:t>naplnit</w:t>
+      </w:r>
+      <w:proofErr w:type="spellEnd"/>
+      <w:r>
+        <w:rPr>
+          <w:lang w:val="de-DE"/>
+        </w:rPr>
+        <w:t xml:space="preserve"> </w:t>
+      </w:r>
+      <w:proofErr w:type="spellStart"/>
+      <w:r>
+        <w:rPr>
+          <w:lang w:val="de-DE"/>
+        </w:rPr>
+        <w:t>aj</w:t>
+      </w:r>
+      <w:proofErr w:type="spellEnd"/>
+      <w:r>
+        <w:rPr>
+          <w:lang w:val="de-DE"/>
+        </w:rPr>
+        <w:t xml:space="preserve"> </w:t>
+      </w:r>
+      <w:proofErr w:type="spellStart"/>
+      <w:r>
+        <w:rPr>
+          <w:lang w:val="de-DE"/>
+        </w:rPr>
+        <w:t>priamo</w:t>
+      </w:r>
+      <w:proofErr w:type="spellEnd"/>
+      <w:r>
+        <w:rPr>
+          <w:lang w:val="de-DE"/>
+        </w:rPr>
+        <w:t xml:space="preserve"> </w:t>
+      </w:r>
+      <w:proofErr w:type="spellStart"/>
+      <w:r>
+        <w:rPr>
+          <w:lang w:val="de-DE"/>
+        </w:rPr>
+        <w:t>pomocou</w:t>
+      </w:r>
+      <w:proofErr w:type="spellEnd"/>
+      <w:r>
+        <w:rPr>
+          <w:lang w:val="de-DE"/>
+        </w:rPr>
+        <w:t xml:space="preserve"> SQL</w:t>
+      </w:r>
+      <w:r>
+        <w:rPr>
+          <w:lang w:val="de-DE"/>
+        </w:rPr>
+        <w:t xml:space="preserve"> </w:t>
+      </w:r>
+      <w:proofErr w:type="spellStart"/>
+      <w:r>
+        <w:rPr>
+          <w:lang w:val="de-DE"/>
+        </w:rPr>
+        <w:t>queries</w:t>
+      </w:r>
+      <w:proofErr w:type="spellEnd"/>
+      <w:r>
+        <w:rPr>
+          <w:lang w:val="de-DE"/>
+        </w:rPr>
+        <w:t xml:space="preserve">. </w:t>
+      </w:r>
+      <w:proofErr w:type="spellStart"/>
+      <w:r>
+        <w:rPr>
+          <w:lang w:val="de-DE"/>
+        </w:rPr>
+        <w:t>Vsetky</w:t>
+      </w:r>
+      <w:proofErr w:type="spellEnd"/>
+      <w:r>
+        <w:rPr>
+          <w:lang w:val="de-DE"/>
+        </w:rPr>
+        <w:t xml:space="preserve"> </w:t>
+      </w:r>
+      <w:proofErr w:type="spellStart"/>
+      <w:r>
+        <w:rPr>
+          <w:lang w:val="de-DE"/>
+        </w:rPr>
+        <w:t>dopyty</w:t>
+      </w:r>
+      <w:proofErr w:type="spellEnd"/>
+      <w:r>
+        <w:rPr>
+          <w:lang w:val="de-DE"/>
+        </w:rPr>
+        <w:t xml:space="preserve"> </w:t>
+      </w:r>
+      <w:proofErr w:type="spellStart"/>
+      <w:r>
+        <w:rPr>
+          <w:lang w:val="de-DE"/>
+        </w:rPr>
+        <w:t>sa</w:t>
+      </w:r>
+      <w:proofErr w:type="spellEnd"/>
+      <w:r>
+        <w:rPr>
+          <w:lang w:val="de-DE"/>
+        </w:rPr>
+        <w:t xml:space="preserve"> </w:t>
+      </w:r>
+      <w:proofErr w:type="spellStart"/>
+      <w:r>
+        <w:rPr>
+          <w:lang w:val="de-DE"/>
+        </w:rPr>
+        <w:t>nachadzaju</w:t>
+      </w:r>
+      <w:proofErr w:type="spellEnd"/>
+      <w:r>
+        <w:rPr>
+          <w:lang w:val="de-DE"/>
+        </w:rPr>
+        <w:t xml:space="preserve"> v </w:t>
+      </w:r>
+      <w:proofErr w:type="spellStart"/>
+      <w:r>
+        <w:rPr>
+          <w:lang w:val="de-DE"/>
+        </w:rPr>
+        <w:t>subore</w:t>
+      </w:r>
+      <w:proofErr w:type="spellEnd"/>
+      <w:r>
+        <w:rPr>
+          <w:lang w:val="de-DE"/>
+        </w:rPr>
+        <w:t xml:space="preserve"> </w:t>
+      </w:r>
+      <w:proofErr w:type="spellStart"/>
+      <w:r>
+        <w:rPr>
+          <w:b/>
+          <w:bCs/>
+          <w:i/>
+          <w:iCs/>
+          <w:lang w:val="de-DE"/>
+        </w:rPr>
+        <w:t>populate_DB_demo.sql</w:t>
+      </w:r>
+      <w:proofErr w:type="spellEnd"/>
+      <w:r>
+        <w:rPr>
+          <w:b/>
+          <w:bCs/>
+          <w:i/>
+          <w:iCs/>
+          <w:lang w:val="de-DE"/>
+        </w:rPr>
+        <w:t xml:space="preserve"> </w:t>
       </w:r>
       <w:r>
         <w:rPr>
@@ -1066,38 +1917,139 @@
         <w:rPr>
           <w:lang w:val="de-DE"/>
         </w:rPr>
-        <w:t xml:space="preserve"> len chronologicky vykonat. </w:t>
-      </w:r>
-    </w:p>
-    <w:p>
-      <w:pPr>
-        <w:rPr>
-          <w:lang w:val="de-DE"/>
-        </w:rPr>
-      </w:pPr>
-    </w:p>
-    <w:p>
-      <w:pPr>
-        <w:rPr>
-          <w:b/>
-          <w:bCs/>
-        </w:rPr>
-      </w:pPr>
-      <w:r>
-        <w:rPr>
-          <w:b/>
-          <w:bCs/>
-        </w:rPr>
-        <w:t>Pouzite technologie</w:t>
-      </w:r>
-    </w:p>
-    <w:p>
-      <w:r>
-        <w:t>V nasej implementacii zadania sme pouzivali len odporucane technologie, a teda PHP, Laravel a</w:t>
+        <w:t xml:space="preserve"> </w:t>
+      </w:r>
+      <w:proofErr w:type="spellStart"/>
+      <w:r>
+        <w:rPr>
+          <w:lang w:val="de-DE"/>
+        </w:rPr>
+        <w:t>len</w:t>
+      </w:r>
+      <w:proofErr w:type="spellEnd"/>
+      <w:r>
+        <w:rPr>
+          <w:lang w:val="de-DE"/>
+        </w:rPr>
+        <w:t xml:space="preserve"> </w:t>
+      </w:r>
+      <w:proofErr w:type="spellStart"/>
+      <w:r>
+        <w:rPr>
+          <w:lang w:val="de-DE"/>
+        </w:rPr>
+        <w:t>chronologicky</w:t>
+      </w:r>
+      <w:proofErr w:type="spellEnd"/>
+      <w:r>
+        <w:rPr>
+          <w:lang w:val="de-DE"/>
+        </w:rPr>
+        <w:t xml:space="preserve"> </w:t>
+      </w:r>
+      <w:proofErr w:type="spellStart"/>
+      <w:r>
+        <w:rPr>
+          <w:lang w:val="de-DE"/>
+        </w:rPr>
+        <w:t>vykonat</w:t>
+      </w:r>
+      <w:proofErr w:type="spellEnd"/>
+      <w:r>
+        <w:rPr>
+          <w:lang w:val="de-DE"/>
+        </w:rPr>
+        <w:t xml:space="preserve">. </w:t>
+      </w:r>
+    </w:p>
+    <w:p>
+      <w:pPr>
+        <w:rPr>
+          <w:lang w:val="de-DE"/>
+        </w:rPr>
+      </w:pPr>
+    </w:p>
+    <w:p>
+      <w:pPr>
+        <w:rPr>
+          <w:b/>
+          <w:bCs/>
+        </w:rPr>
+      </w:pPr>
+      <w:proofErr w:type="spellStart"/>
+      <w:r>
+        <w:rPr>
+          <w:b/>
+          <w:bCs/>
+        </w:rPr>
+        <w:t>Pouzite</w:t>
+      </w:r>
+      <w:proofErr w:type="spellEnd"/>
+      <w:r>
+        <w:rPr>
+          <w:b/>
+          <w:bCs/>
+        </w:rPr>
+        <w:t xml:space="preserve"> </w:t>
+      </w:r>
+      <w:proofErr w:type="spellStart"/>
+      <w:r>
+        <w:rPr>
+          <w:b/>
+          <w:bCs/>
+        </w:rPr>
+        <w:t>technologie</w:t>
+      </w:r>
+      <w:proofErr w:type="spellEnd"/>
+    </w:p>
+    <w:p>
+      <w:r>
+        <w:t xml:space="preserve">V nasej </w:t>
+      </w:r>
+      <w:proofErr w:type="spellStart"/>
+      <w:r>
+        <w:t>implementacii</w:t>
+      </w:r>
+      <w:proofErr w:type="spellEnd"/>
+      <w:r>
+        <w:t xml:space="preserve"> zadania sme </w:t>
+      </w:r>
+      <w:proofErr w:type="spellStart"/>
+      <w:r>
+        <w:t>pouzivali</w:t>
+      </w:r>
+      <w:proofErr w:type="spellEnd"/>
+      <w:r>
+        <w:t xml:space="preserve"> len </w:t>
+      </w:r>
+      <w:proofErr w:type="spellStart"/>
+      <w:r>
+        <w:t>odporucane</w:t>
+      </w:r>
+      <w:proofErr w:type="spellEnd"/>
+      <w:r>
+        <w:t xml:space="preserve"> </w:t>
+      </w:r>
+      <w:proofErr w:type="spellStart"/>
+      <w:r>
+        <w:t>technologie</w:t>
+      </w:r>
+      <w:proofErr w:type="spellEnd"/>
+      <w:r>
+        <w:t xml:space="preserve">, a teda PHP, </w:t>
+      </w:r>
+      <w:proofErr w:type="spellStart"/>
+      <w:r>
+        <w:t>Laravel</w:t>
+      </w:r>
+      <w:proofErr w:type="spellEnd"/>
+      <w:r>
+        <w:t xml:space="preserve"> a</w:t>
       </w:r>
       <w:r>
         <w:t> </w:t>
       </w:r>
+      <w:proofErr w:type="spellStart"/>
       <w:r>
         <w:t>Postgre</w:t>
       </w:r>
@@ -1107,6 +2059,7 @@
       <w:r>
         <w:t>QL</w:t>
       </w:r>
+      <w:proofErr w:type="spellEnd"/>
       <w:r>
         <w:t xml:space="preserve">. </w:t>
       </w:r>
@@ -1142,6 +2095,7 @@
           <w:bCs/>
         </w:rPr>
       </w:pPr>
+      <w:proofErr w:type="spellStart"/>
       <w:r>
         <w:rPr>
           <w:b/>
@@ -1149,9 +2103,13 @@
         </w:rPr>
         <w:t>Databaza</w:t>
       </w:r>
-    </w:p>
-    <w:p>
-      <w:r>
+      <w:proofErr w:type="spellEnd"/>
+    </w:p>
+    <w:p>
+      <w:r>
+        <w:rPr>
+          <w:noProof/>
+        </w:rPr>
         <w:drawing>
           <wp:anchor distT="0" distB="0" distL="114300" distR="114300" simplePos="0" relativeHeight="251658240" behindDoc="0" locked="0" layoutInCell="1" allowOverlap="1" wp14:anchorId="7BF92864" wp14:editId="1CBEF1CC">
             <wp:simplePos x="0" y="0"/>
@@ -1209,73 +2167,1355 @@
         </w:drawing>
       </w:r>
       <w:r>
-        <w:t>Oproti navrhu databazy v odovzdani cislo 1, sme zmenili len par malickosti.</w:t>
-      </w:r>
-    </w:p>
-    <w:p>
-      <w:r>
-        <w:t>Zmeny oproti povodnemu navrhu:</w:t>
-      </w:r>
-    </w:p>
-    <w:p>
-      <w:r>
-        <w:t xml:space="preserve">V povodnom navrhu sme uvazovali nad samostatnou tabulkou CartItems, ktora by sluzila pre ukladanie stavu a obsahu kosikov jednotlivych pouzivatelov. </w:t>
-      </w:r>
-      <w:r>
-        <w:t>Aby sme predisli neprehladnosti a najme duplicite dat, r</w:t>
+        <w:t xml:space="preserve">Oproti </w:t>
+      </w:r>
+      <w:proofErr w:type="spellStart"/>
+      <w:r>
+        <w:t>navrhu</w:t>
+      </w:r>
+      <w:proofErr w:type="spellEnd"/>
+      <w:r>
+        <w:t xml:space="preserve"> </w:t>
+      </w:r>
+      <w:proofErr w:type="spellStart"/>
+      <w:r>
+        <w:t>databazy</w:t>
+      </w:r>
+      <w:proofErr w:type="spellEnd"/>
+      <w:r>
+        <w:t xml:space="preserve"> v </w:t>
+      </w:r>
+      <w:proofErr w:type="spellStart"/>
+      <w:r>
+        <w:t>odovzdani</w:t>
+      </w:r>
+      <w:proofErr w:type="spellEnd"/>
+      <w:r>
+        <w:t xml:space="preserve"> </w:t>
+      </w:r>
+      <w:proofErr w:type="spellStart"/>
+      <w:r>
+        <w:t>cislo</w:t>
+      </w:r>
+      <w:proofErr w:type="spellEnd"/>
+      <w:r>
+        <w:t xml:space="preserve"> 1, sme zmenili len par </w:t>
+      </w:r>
+      <w:proofErr w:type="spellStart"/>
+      <w:r>
+        <w:t>malickosti</w:t>
+      </w:r>
+      <w:proofErr w:type="spellEnd"/>
+      <w:r>
+        <w:t>.</w:t>
+      </w:r>
+    </w:p>
+    <w:p>
+      <w:pPr>
+        <w:rPr>
+          <w:b/>
+          <w:bCs/>
+        </w:rPr>
+      </w:pPr>
+      <w:r>
+        <w:rPr>
+          <w:b/>
+          <w:bCs/>
+        </w:rPr>
+        <w:t xml:space="preserve">Zmeny oproti </w:t>
+      </w:r>
+      <w:proofErr w:type="spellStart"/>
+      <w:r>
+        <w:rPr>
+          <w:b/>
+          <w:bCs/>
+        </w:rPr>
+        <w:t>povodnemu</w:t>
+      </w:r>
+      <w:proofErr w:type="spellEnd"/>
+      <w:r>
+        <w:rPr>
+          <w:b/>
+          <w:bCs/>
+        </w:rPr>
+        <w:t xml:space="preserve"> </w:t>
+      </w:r>
+      <w:proofErr w:type="spellStart"/>
+      <w:r>
+        <w:rPr>
+          <w:b/>
+          <w:bCs/>
+        </w:rPr>
+        <w:t>navrhu</w:t>
+      </w:r>
+      <w:proofErr w:type="spellEnd"/>
+      <w:r>
+        <w:rPr>
+          <w:b/>
+          <w:bCs/>
+        </w:rPr>
+        <w:t>:</w:t>
+      </w:r>
+    </w:p>
+    <w:p>
+      <w:r>
+        <w:t>V </w:t>
+      </w:r>
+      <w:proofErr w:type="spellStart"/>
+      <w:r>
+        <w:t>povodnom</w:t>
+      </w:r>
+      <w:proofErr w:type="spellEnd"/>
+      <w:r>
+        <w:t xml:space="preserve"> </w:t>
+      </w:r>
+      <w:proofErr w:type="spellStart"/>
+      <w:r>
+        <w:t>navrhu</w:t>
+      </w:r>
+      <w:proofErr w:type="spellEnd"/>
+      <w:r>
+        <w:t xml:space="preserve"> sme </w:t>
+      </w:r>
+      <w:proofErr w:type="spellStart"/>
+      <w:r>
+        <w:t>uvazovali</w:t>
+      </w:r>
+      <w:proofErr w:type="spellEnd"/>
+      <w:r>
+        <w:t xml:space="preserve"> nad samostatnou </w:t>
+      </w:r>
+      <w:proofErr w:type="spellStart"/>
+      <w:r>
+        <w:t>tabulkou</w:t>
+      </w:r>
+      <w:proofErr w:type="spellEnd"/>
+      <w:r>
+        <w:t xml:space="preserve"> </w:t>
+      </w:r>
+      <w:proofErr w:type="spellStart"/>
+      <w:r>
+        <w:t>CartItems</w:t>
+      </w:r>
+      <w:proofErr w:type="spellEnd"/>
+      <w:r>
+        <w:t xml:space="preserve">, </w:t>
+      </w:r>
+      <w:proofErr w:type="spellStart"/>
+      <w:r>
+        <w:t>ktora</w:t>
+      </w:r>
+      <w:proofErr w:type="spellEnd"/>
+      <w:r>
+        <w:t xml:space="preserve"> by </w:t>
+      </w:r>
+      <w:proofErr w:type="spellStart"/>
+      <w:r>
+        <w:t>sluzila</w:t>
+      </w:r>
+      <w:proofErr w:type="spellEnd"/>
+      <w:r>
+        <w:t xml:space="preserve"> pre ukladanie stavu a obsahu </w:t>
+      </w:r>
+      <w:proofErr w:type="spellStart"/>
+      <w:r>
+        <w:t>kosikov</w:t>
+      </w:r>
+      <w:proofErr w:type="spellEnd"/>
+      <w:r>
+        <w:t xml:space="preserve"> </w:t>
+      </w:r>
+      <w:proofErr w:type="spellStart"/>
+      <w:r>
+        <w:t>jednotlivych</w:t>
+      </w:r>
+      <w:proofErr w:type="spellEnd"/>
+      <w:r>
+        <w:t xml:space="preserve"> </w:t>
+      </w:r>
+      <w:proofErr w:type="spellStart"/>
+      <w:r>
+        <w:t>pouzivatelov</w:t>
+      </w:r>
+      <w:proofErr w:type="spellEnd"/>
+      <w:r>
+        <w:t xml:space="preserve">. </w:t>
+      </w:r>
+      <w:r>
+        <w:t xml:space="preserve">Aby sme </w:t>
+      </w:r>
+      <w:proofErr w:type="spellStart"/>
+      <w:r>
+        <w:t>predisli</w:t>
+      </w:r>
+      <w:proofErr w:type="spellEnd"/>
+      <w:r>
+        <w:t xml:space="preserve"> </w:t>
+      </w:r>
+      <w:proofErr w:type="spellStart"/>
+      <w:r>
+        <w:t>neprehladnosti</w:t>
+      </w:r>
+      <w:proofErr w:type="spellEnd"/>
+      <w:r>
+        <w:t xml:space="preserve"> a najme duplicite </w:t>
+      </w:r>
+      <w:proofErr w:type="spellStart"/>
+      <w:r>
+        <w:t>dat</w:t>
+      </w:r>
+      <w:proofErr w:type="spellEnd"/>
+      <w:r>
+        <w:t>, r</w:t>
       </w:r>
       <w:r>
         <w:t>ozhodli sme sa ju ale</w:t>
       </w:r>
       <w:r>
-        <w:t xml:space="preserve"> odstranit a data o stave kosikov ukladat ako „order“ do tabulky order. Pridali sme teda stlpec „stav“ / state, ktory moze nadobudnut len dve hodnoty – „in cart“ alebo</w:t>
-      </w:r>
-      <w:r>
-        <w:t xml:space="preserve"> </w:t>
-      </w:r>
-      <w:r>
-        <w:t>„finished“</w:t>
-      </w:r>
-    </w:p>
-    <w:p>
-      <w:pPr>
-        <w:rPr>
-          <w:b/>
-          <w:bCs/>
-        </w:rPr>
-      </w:pPr>
-    </w:p>
-    <w:p>
-      <w:pPr>
-        <w:rPr>
-          <w:b/>
-          <w:bCs/>
-        </w:rPr>
-      </w:pPr>
-    </w:p>
-    <w:p>
-      <w:pPr>
-        <w:rPr>
-          <w:b/>
-          <w:bCs/>
-        </w:rPr>
-      </w:pPr>
-    </w:p>
-    <w:p>
-      <w:pPr>
-        <w:rPr>
-          <w:b/>
-          <w:bCs/>
-        </w:rPr>
-      </w:pPr>
-    </w:p>
-    <w:p>
-      <w:pPr>
-        <w:rPr>
-          <w:b/>
-          <w:bCs/>
-        </w:rPr>
-      </w:pPr>
+        <w:t xml:space="preserve"> </w:t>
+      </w:r>
+      <w:proofErr w:type="spellStart"/>
+      <w:r>
+        <w:t>odstranit</w:t>
+      </w:r>
+      <w:proofErr w:type="spellEnd"/>
+      <w:r>
+        <w:t xml:space="preserve"> a data o stave </w:t>
+      </w:r>
+      <w:proofErr w:type="spellStart"/>
+      <w:r>
+        <w:t>kosikov</w:t>
+      </w:r>
+      <w:proofErr w:type="spellEnd"/>
+      <w:r>
+        <w:t xml:space="preserve"> </w:t>
+      </w:r>
+      <w:proofErr w:type="spellStart"/>
+      <w:r>
+        <w:t>ukladat</w:t>
+      </w:r>
+      <w:proofErr w:type="spellEnd"/>
+      <w:r>
+        <w:t xml:space="preserve"> ako „</w:t>
+      </w:r>
+      <w:proofErr w:type="spellStart"/>
+      <w:r>
+        <w:t>order</w:t>
+      </w:r>
+      <w:proofErr w:type="spellEnd"/>
+      <w:r>
+        <w:t>“</w:t>
+      </w:r>
+      <w:r>
+        <w:t xml:space="preserve"> </w:t>
+      </w:r>
+      <w:proofErr w:type="spellStart"/>
+      <w:r>
+        <w:t>flag</w:t>
+      </w:r>
+      <w:proofErr w:type="spellEnd"/>
+      <w:r>
+        <w:t xml:space="preserve"> do </w:t>
+      </w:r>
+      <w:proofErr w:type="spellStart"/>
+      <w:r>
+        <w:t>tabulky</w:t>
+      </w:r>
+      <w:proofErr w:type="spellEnd"/>
+      <w:r>
+        <w:t xml:space="preserve"> </w:t>
+      </w:r>
+      <w:proofErr w:type="spellStart"/>
+      <w:r>
+        <w:t>O</w:t>
+      </w:r>
+      <w:r>
+        <w:t>rder</w:t>
+      </w:r>
+      <w:r>
+        <w:t>s</w:t>
+      </w:r>
+      <w:proofErr w:type="spellEnd"/>
+      <w:r>
+        <w:t xml:space="preserve">. Pridali sme teda </w:t>
+      </w:r>
+      <w:proofErr w:type="spellStart"/>
+      <w:r>
+        <w:t>stlpec</w:t>
+      </w:r>
+      <w:proofErr w:type="spellEnd"/>
+      <w:r>
+        <w:t xml:space="preserve"> „stav“ / state, </w:t>
+      </w:r>
+      <w:proofErr w:type="spellStart"/>
+      <w:r>
+        <w:t>ktory</w:t>
+      </w:r>
+      <w:proofErr w:type="spellEnd"/>
+      <w:r>
+        <w:t xml:space="preserve"> </w:t>
+      </w:r>
+      <w:proofErr w:type="spellStart"/>
+      <w:r>
+        <w:t>moze</w:t>
+      </w:r>
+      <w:proofErr w:type="spellEnd"/>
+      <w:r>
+        <w:t xml:space="preserve"> </w:t>
+      </w:r>
+      <w:proofErr w:type="spellStart"/>
+      <w:r>
+        <w:t>nadobudnut</w:t>
+      </w:r>
+      <w:proofErr w:type="spellEnd"/>
+      <w:r>
+        <w:t xml:space="preserve"> len dve hodnoty – „in </w:t>
+      </w:r>
+      <w:proofErr w:type="spellStart"/>
+      <w:r>
+        <w:t>cart</w:t>
+      </w:r>
+      <w:proofErr w:type="spellEnd"/>
+      <w:r>
+        <w:t>“ alebo</w:t>
+      </w:r>
+      <w:r>
+        <w:t xml:space="preserve"> </w:t>
+      </w:r>
+      <w:r>
+        <w:t>„</w:t>
+      </w:r>
+      <w:proofErr w:type="spellStart"/>
+      <w:r>
+        <w:t>finished</w:t>
+      </w:r>
+      <w:proofErr w:type="spellEnd"/>
+      <w:r>
+        <w:t>“</w:t>
+      </w:r>
+    </w:p>
+    <w:p>
+      <w:r>
+        <w:lastRenderedPageBreak/>
+        <w:t>V </w:t>
+      </w:r>
+      <w:proofErr w:type="spellStart"/>
+      <w:r>
+        <w:t>povodnom</w:t>
+      </w:r>
+      <w:proofErr w:type="spellEnd"/>
+      <w:r>
+        <w:t xml:space="preserve"> </w:t>
+      </w:r>
+      <w:proofErr w:type="spellStart"/>
+      <w:r>
+        <w:t>navrhu</w:t>
+      </w:r>
+      <w:proofErr w:type="spellEnd"/>
+      <w:r>
+        <w:t xml:space="preserve"> sme </w:t>
+      </w:r>
+      <w:proofErr w:type="spellStart"/>
+      <w:r>
+        <w:t>uvazovali</w:t>
+      </w:r>
+      <w:proofErr w:type="spellEnd"/>
+      <w:r>
+        <w:t xml:space="preserve"> o </w:t>
+      </w:r>
+      <w:proofErr w:type="spellStart"/>
+      <w:r>
+        <w:t>vztahu</w:t>
+      </w:r>
+      <w:proofErr w:type="spellEnd"/>
+      <w:r>
+        <w:t xml:space="preserve"> N:N medzi </w:t>
+      </w:r>
+      <w:proofErr w:type="spellStart"/>
+      <w:r>
+        <w:t>tabulkami</w:t>
+      </w:r>
+      <w:proofErr w:type="spellEnd"/>
+      <w:r>
+        <w:t xml:space="preserve"> </w:t>
+      </w:r>
+      <w:proofErr w:type="spellStart"/>
+      <w:r>
+        <w:t>Categories</w:t>
+      </w:r>
+      <w:proofErr w:type="spellEnd"/>
+      <w:r>
+        <w:t xml:space="preserve"> a </w:t>
+      </w:r>
+      <w:proofErr w:type="spellStart"/>
+      <w:r>
+        <w:t>Products</w:t>
+      </w:r>
+      <w:proofErr w:type="spellEnd"/>
+      <w:r>
+        <w:t xml:space="preserve">. Vo </w:t>
+      </w:r>
+      <w:proofErr w:type="spellStart"/>
+      <w:r>
+        <w:t>finalnej</w:t>
+      </w:r>
+      <w:proofErr w:type="spellEnd"/>
+      <w:r>
+        <w:t xml:space="preserve"> verzii sme si ale uvedomili, </w:t>
+      </w:r>
+      <w:proofErr w:type="spellStart"/>
+      <w:r>
+        <w:t>ze</w:t>
+      </w:r>
+      <w:proofErr w:type="spellEnd"/>
+      <w:r>
+        <w:t xml:space="preserve"> </w:t>
+      </w:r>
+      <w:proofErr w:type="spellStart"/>
+      <w:r>
+        <w:t>nam</w:t>
+      </w:r>
+      <w:proofErr w:type="spellEnd"/>
+      <w:r>
+        <w:t xml:space="preserve"> </w:t>
+      </w:r>
+      <w:proofErr w:type="spellStart"/>
+      <w:r>
+        <w:t>staci</w:t>
+      </w:r>
+      <w:proofErr w:type="spellEnd"/>
+      <w:r>
+        <w:t xml:space="preserve"> </w:t>
+      </w:r>
+      <w:proofErr w:type="spellStart"/>
+      <w:r>
+        <w:t>vztah</w:t>
+      </w:r>
+      <w:proofErr w:type="spellEnd"/>
+      <w:r>
+        <w:t xml:space="preserve"> 1:N, a teda vynechali sme </w:t>
+      </w:r>
+      <w:proofErr w:type="spellStart"/>
+      <w:r>
+        <w:t>spajaciu</w:t>
+      </w:r>
+      <w:proofErr w:type="spellEnd"/>
+      <w:r>
+        <w:t xml:space="preserve"> </w:t>
+      </w:r>
+      <w:proofErr w:type="spellStart"/>
+      <w:r>
+        <w:t>tabulku</w:t>
+      </w:r>
+      <w:proofErr w:type="spellEnd"/>
+      <w:r>
+        <w:t xml:space="preserve"> </w:t>
+      </w:r>
+      <w:proofErr w:type="spellStart"/>
+      <w:r>
+        <w:t>product_cetegories</w:t>
+      </w:r>
+      <w:proofErr w:type="spellEnd"/>
+      <w:r>
+        <w:t xml:space="preserve">. </w:t>
+      </w:r>
+    </w:p>
+    <w:p>
+      <w:r>
+        <w:t>Poslednou zmenou bolo pridanie „</w:t>
+      </w:r>
+      <w:proofErr w:type="spellStart"/>
+      <w:r>
+        <w:t>slug</w:t>
+      </w:r>
+      <w:proofErr w:type="spellEnd"/>
+      <w:r>
+        <w:t xml:space="preserve">“ </w:t>
+      </w:r>
+      <w:proofErr w:type="spellStart"/>
+      <w:r>
+        <w:t>stlpca</w:t>
+      </w:r>
+      <w:proofErr w:type="spellEnd"/>
+      <w:r>
+        <w:t xml:space="preserve"> do </w:t>
+      </w:r>
+      <w:proofErr w:type="spellStart"/>
+      <w:r>
+        <w:t>tabulky</w:t>
+      </w:r>
+      <w:proofErr w:type="spellEnd"/>
+      <w:r>
+        <w:t xml:space="preserve"> </w:t>
+      </w:r>
+      <w:proofErr w:type="spellStart"/>
+      <w:r>
+        <w:t>Categories</w:t>
+      </w:r>
+      <w:proofErr w:type="spellEnd"/>
+      <w:r>
+        <w:t xml:space="preserve">. Tento udaj </w:t>
+      </w:r>
+      <w:proofErr w:type="spellStart"/>
+      <w:r>
+        <w:t>sluzi</w:t>
+      </w:r>
+      <w:proofErr w:type="spellEnd"/>
+      <w:r>
+        <w:t xml:space="preserve"> na</w:t>
+      </w:r>
+      <w:r>
+        <w:t xml:space="preserve"> vytvorenie </w:t>
+      </w:r>
+      <w:proofErr w:type="spellStart"/>
+      <w:r>
+        <w:t>krajsich</w:t>
+      </w:r>
+      <w:proofErr w:type="spellEnd"/>
+      <w:r>
+        <w:t xml:space="preserve"> a </w:t>
+      </w:r>
+      <w:proofErr w:type="spellStart"/>
+      <w:r>
+        <w:t>prehladnesich</w:t>
+      </w:r>
+      <w:proofErr w:type="spellEnd"/>
+      <w:r>
+        <w:t xml:space="preserve"> URL adries.</w:t>
+      </w:r>
+    </w:p>
+    <w:p/>
+    <w:p/>
+    <w:p>
+      <w:proofErr w:type="spellStart"/>
+      <w:r>
+        <w:t>Klientská</w:t>
+      </w:r>
+      <w:proofErr w:type="spellEnd"/>
+      <w:r>
+        <w:t xml:space="preserve"> </w:t>
+      </w:r>
+      <w:proofErr w:type="spellStart"/>
+      <w:r>
+        <w:t>čast</w:t>
+      </w:r>
+      <w:proofErr w:type="spellEnd"/>
+      <w:r>
+        <w:t xml:space="preserve"> projektu</w:t>
+      </w:r>
+    </w:p>
+    <w:p/>
+    <w:p>
+      <w:pPr>
+        <w:rPr>
+          <w:b/>
+          <w:bCs/>
+        </w:rPr>
+      </w:pPr>
+      <w:r>
+        <w:rPr>
+          <w:b/>
+          <w:bCs/>
+        </w:rPr>
+        <w:t xml:space="preserve">JE TO CELE </w:t>
+      </w:r>
+      <w:proofErr w:type="spellStart"/>
+      <w:r>
+        <w:rPr>
+          <w:b/>
+          <w:bCs/>
+        </w:rPr>
+        <w:t>prisposobene</w:t>
+      </w:r>
+      <w:proofErr w:type="spellEnd"/>
+      <w:r>
+        <w:rPr>
+          <w:b/>
+          <w:bCs/>
+        </w:rPr>
+        <w:t xml:space="preserve"> aj na mobily</w:t>
+      </w:r>
+      <w:r>
+        <w:rPr>
+          <w:b/>
+          <w:bCs/>
+        </w:rPr>
+        <w:t xml:space="preserve"> a </w:t>
+      </w:r>
+      <w:proofErr w:type="spellStart"/>
+      <w:r>
+        <w:rPr>
+          <w:b/>
+          <w:bCs/>
+        </w:rPr>
+        <w:t>rozne</w:t>
+      </w:r>
+      <w:proofErr w:type="spellEnd"/>
+      <w:r>
+        <w:rPr>
+          <w:b/>
+          <w:bCs/>
+        </w:rPr>
+        <w:t xml:space="preserve"> rozmery a pomery obrazoviek.</w:t>
+      </w:r>
+    </w:p>
+    <w:p>
+      <w:pPr>
+        <w:rPr>
+          <w:b/>
+          <w:bCs/>
+        </w:rPr>
+      </w:pPr>
+      <w:r>
+        <w:rPr>
+          <w:b/>
+          <w:bCs/>
+        </w:rPr>
+        <w:t>Overovane vstupy</w:t>
+      </w:r>
+      <w:r>
+        <w:rPr>
+          <w:b/>
+          <w:bCs/>
+        </w:rPr>
+        <w:t xml:space="preserve"> v </w:t>
+      </w:r>
+      <w:proofErr w:type="spellStart"/>
+      <w:r>
+        <w:rPr>
+          <w:b/>
+          <w:bCs/>
+        </w:rPr>
+        <w:t>cart</w:t>
+      </w:r>
+      <w:proofErr w:type="spellEnd"/>
+      <w:r>
+        <w:rPr>
+          <w:b/>
+          <w:bCs/>
+        </w:rPr>
+        <w:t>.</w:t>
+      </w:r>
+      <w:r>
+        <w:rPr>
+          <w:b/>
+          <w:bCs/>
+        </w:rPr>
+        <w:t xml:space="preserve">. do </w:t>
+      </w:r>
+      <w:proofErr w:type="spellStart"/>
+      <w:r>
+        <w:rPr>
+          <w:b/>
+          <w:bCs/>
+        </w:rPr>
+        <w:t>tel.c</w:t>
+      </w:r>
+      <w:proofErr w:type="spellEnd"/>
+      <w:r>
+        <w:rPr>
+          <w:b/>
+          <w:bCs/>
+        </w:rPr>
+        <w:t xml:space="preserve"> len </w:t>
+      </w:r>
+      <w:proofErr w:type="spellStart"/>
+      <w:r>
+        <w:rPr>
+          <w:b/>
+          <w:bCs/>
+        </w:rPr>
+        <w:t>cisla</w:t>
+      </w:r>
+      <w:proofErr w:type="spellEnd"/>
+      <w:r>
+        <w:rPr>
+          <w:b/>
+          <w:bCs/>
+        </w:rPr>
+        <w:t xml:space="preserve">, max 16 cifier do </w:t>
+      </w:r>
+      <w:proofErr w:type="spellStart"/>
+      <w:r>
+        <w:rPr>
+          <w:b/>
+          <w:bCs/>
+        </w:rPr>
+        <w:t>cisla</w:t>
+      </w:r>
+      <w:proofErr w:type="spellEnd"/>
+      <w:r>
+        <w:rPr>
+          <w:b/>
+          <w:bCs/>
+        </w:rPr>
+        <w:t xml:space="preserve"> karty.. </w:t>
+      </w:r>
+      <w:proofErr w:type="spellStart"/>
+      <w:r>
+        <w:rPr>
+          <w:b/>
+          <w:bCs/>
+        </w:rPr>
+        <w:t>automaticke</w:t>
+      </w:r>
+      <w:proofErr w:type="spellEnd"/>
+      <w:r>
+        <w:rPr>
+          <w:b/>
+          <w:bCs/>
+        </w:rPr>
+        <w:t xml:space="preserve"> </w:t>
+      </w:r>
+      <w:proofErr w:type="spellStart"/>
+      <w:r>
+        <w:rPr>
+          <w:b/>
+          <w:bCs/>
+        </w:rPr>
+        <w:t>doplnanie</w:t>
+      </w:r>
+      <w:proofErr w:type="spellEnd"/>
+      <w:r>
+        <w:rPr>
+          <w:b/>
+          <w:bCs/>
+        </w:rPr>
+        <w:t xml:space="preserve"> „/“ do </w:t>
+      </w:r>
+      <w:proofErr w:type="spellStart"/>
+      <w:r>
+        <w:rPr>
+          <w:b/>
+          <w:bCs/>
+        </w:rPr>
+        <w:t>datumu</w:t>
+      </w:r>
+      <w:proofErr w:type="spellEnd"/>
+      <w:r>
+        <w:rPr>
+          <w:b/>
+          <w:bCs/>
+        </w:rPr>
+        <w:t xml:space="preserve"> </w:t>
+      </w:r>
+      <w:proofErr w:type="spellStart"/>
+      <w:r>
+        <w:rPr>
+          <w:b/>
+          <w:bCs/>
+        </w:rPr>
+        <w:t>expiracie</w:t>
+      </w:r>
+      <w:proofErr w:type="spellEnd"/>
+      <w:r>
+        <w:rPr>
+          <w:b/>
+          <w:bCs/>
+        </w:rPr>
+        <w:t xml:space="preserve"> karty..</w:t>
+      </w:r>
+    </w:p>
+    <w:p>
+      <w:pPr>
+        <w:rPr>
+          <w:b/>
+          <w:bCs/>
+        </w:rPr>
+      </w:pPr>
+      <w:proofErr w:type="spellStart"/>
+      <w:r>
+        <w:rPr>
+          <w:b/>
+          <w:bCs/>
+        </w:rPr>
+        <w:t>Overovany</w:t>
+      </w:r>
+      <w:proofErr w:type="spellEnd"/>
+      <w:r>
+        <w:rPr>
+          <w:b/>
+          <w:bCs/>
+        </w:rPr>
+        <w:t xml:space="preserve"> </w:t>
+      </w:r>
+      <w:proofErr w:type="spellStart"/>
+      <w:r>
+        <w:rPr>
+          <w:b/>
+          <w:bCs/>
+        </w:rPr>
+        <w:t>pocet</w:t>
+      </w:r>
+      <w:proofErr w:type="spellEnd"/>
+      <w:r>
+        <w:rPr>
+          <w:b/>
+          <w:bCs/>
+        </w:rPr>
+        <w:t xml:space="preserve"> </w:t>
+      </w:r>
+      <w:proofErr w:type="spellStart"/>
+      <w:r>
+        <w:rPr>
+          <w:b/>
+          <w:bCs/>
+        </w:rPr>
+        <w:t>itemov</w:t>
+      </w:r>
+      <w:proofErr w:type="spellEnd"/>
+      <w:r>
+        <w:rPr>
+          <w:b/>
+          <w:bCs/>
+        </w:rPr>
+        <w:t xml:space="preserve"> – </w:t>
+      </w:r>
+      <w:proofErr w:type="spellStart"/>
+      <w:r>
+        <w:rPr>
+          <w:b/>
+          <w:bCs/>
+        </w:rPr>
+        <w:t>nemoze</w:t>
+      </w:r>
+      <w:proofErr w:type="spellEnd"/>
+      <w:r>
+        <w:rPr>
+          <w:b/>
+          <w:bCs/>
+        </w:rPr>
+        <w:t xml:space="preserve"> </w:t>
+      </w:r>
+      <w:proofErr w:type="spellStart"/>
+      <w:r>
+        <w:rPr>
+          <w:b/>
+          <w:bCs/>
+        </w:rPr>
+        <w:t>kupit</w:t>
+      </w:r>
+      <w:proofErr w:type="spellEnd"/>
+      <w:r>
+        <w:rPr>
+          <w:b/>
+          <w:bCs/>
+        </w:rPr>
+        <w:t xml:space="preserve"> viac ako je k </w:t>
+      </w:r>
+      <w:proofErr w:type="spellStart"/>
+      <w:r>
+        <w:rPr>
+          <w:b/>
+          <w:bCs/>
+        </w:rPr>
+        <w:t>dispozicii</w:t>
+      </w:r>
+      <w:proofErr w:type="spellEnd"/>
+    </w:p>
+    <w:p>
+      <w:pPr>
+        <w:rPr>
+          <w:b/>
+          <w:bCs/>
+          <w:lang w:val="de-DE"/>
+        </w:rPr>
+      </w:pPr>
+      <w:proofErr w:type="spellStart"/>
+      <w:r>
+        <w:rPr>
+          <w:b/>
+          <w:bCs/>
+          <w:lang w:val="de-DE"/>
+        </w:rPr>
+        <w:t>Nemoze</w:t>
+      </w:r>
+      <w:proofErr w:type="spellEnd"/>
+      <w:r>
+        <w:rPr>
+          <w:b/>
+          <w:bCs/>
+          <w:lang w:val="de-DE"/>
+        </w:rPr>
+        <w:t xml:space="preserve"> </w:t>
+      </w:r>
+      <w:proofErr w:type="spellStart"/>
+      <w:r>
+        <w:rPr>
+          <w:b/>
+          <w:bCs/>
+          <w:lang w:val="de-DE"/>
+        </w:rPr>
+        <w:t>pridat</w:t>
+      </w:r>
+      <w:proofErr w:type="spellEnd"/>
+      <w:r>
+        <w:rPr>
+          <w:b/>
+          <w:bCs/>
+          <w:lang w:val="de-DE"/>
+        </w:rPr>
+        <w:t xml:space="preserve"> do </w:t>
+      </w:r>
+      <w:proofErr w:type="spellStart"/>
+      <w:r>
+        <w:rPr>
+          <w:b/>
+          <w:bCs/>
+          <w:lang w:val="de-DE"/>
+        </w:rPr>
+        <w:t>kosika</w:t>
+      </w:r>
+      <w:proofErr w:type="spellEnd"/>
+      <w:r>
+        <w:rPr>
+          <w:b/>
+          <w:bCs/>
+          <w:lang w:val="de-DE"/>
+        </w:rPr>
+        <w:t xml:space="preserve"> </w:t>
+      </w:r>
+      <w:proofErr w:type="spellStart"/>
+      <w:r>
+        <w:rPr>
+          <w:b/>
+          <w:bCs/>
+          <w:lang w:val="de-DE"/>
+        </w:rPr>
+        <w:t>viac</w:t>
+      </w:r>
+      <w:proofErr w:type="spellEnd"/>
+      <w:r>
+        <w:rPr>
+          <w:b/>
+          <w:bCs/>
+          <w:lang w:val="de-DE"/>
+        </w:rPr>
+        <w:t xml:space="preserve"> </w:t>
+      </w:r>
+      <w:proofErr w:type="spellStart"/>
+      <w:r>
+        <w:rPr>
+          <w:b/>
+          <w:bCs/>
+          <w:lang w:val="de-DE"/>
+        </w:rPr>
+        <w:t>ako</w:t>
+      </w:r>
+      <w:proofErr w:type="spellEnd"/>
+      <w:r>
+        <w:rPr>
+          <w:b/>
+          <w:bCs/>
+          <w:lang w:val="de-DE"/>
+        </w:rPr>
+        <w:t xml:space="preserve"> je</w:t>
+      </w:r>
+      <w:r>
+        <w:rPr>
+          <w:b/>
+          <w:bCs/>
+          <w:lang w:val="de-DE"/>
+        </w:rPr>
+        <w:t xml:space="preserve"> k </w:t>
+      </w:r>
+      <w:proofErr w:type="spellStart"/>
+      <w:r>
+        <w:rPr>
+          <w:b/>
+          <w:bCs/>
+          <w:lang w:val="de-DE"/>
+        </w:rPr>
+        <w:t>dispozicii</w:t>
+      </w:r>
+      <w:proofErr w:type="spellEnd"/>
+    </w:p>
+    <w:p>
+      <w:pPr>
+        <w:rPr>
+          <w:b/>
+          <w:bCs/>
+          <w:lang w:val="de-DE"/>
+        </w:rPr>
+      </w:pPr>
+      <w:proofErr w:type="spellStart"/>
+      <w:r>
+        <w:rPr>
+          <w:b/>
+          <w:bCs/>
+          <w:lang w:val="de-DE"/>
+        </w:rPr>
+        <w:t>Neprihlaseny</w:t>
+      </w:r>
+      <w:proofErr w:type="spellEnd"/>
+      <w:r>
+        <w:rPr>
+          <w:b/>
+          <w:bCs/>
+          <w:lang w:val="de-DE"/>
+        </w:rPr>
+        <w:t xml:space="preserve"> si </w:t>
+      </w:r>
+      <w:proofErr w:type="spellStart"/>
+      <w:r>
+        <w:rPr>
+          <w:b/>
+          <w:bCs/>
+          <w:lang w:val="de-DE"/>
+        </w:rPr>
+        <w:t>moze</w:t>
+      </w:r>
+      <w:proofErr w:type="spellEnd"/>
+      <w:r>
+        <w:rPr>
+          <w:b/>
+          <w:bCs/>
+          <w:lang w:val="de-DE"/>
+        </w:rPr>
+        <w:t xml:space="preserve"> </w:t>
+      </w:r>
+      <w:proofErr w:type="spellStart"/>
+      <w:r>
+        <w:rPr>
+          <w:b/>
+          <w:bCs/>
+          <w:lang w:val="de-DE"/>
+        </w:rPr>
+        <w:t>pridat</w:t>
+      </w:r>
+      <w:proofErr w:type="spellEnd"/>
+      <w:r>
+        <w:rPr>
+          <w:b/>
+          <w:bCs/>
+          <w:lang w:val="de-DE"/>
+        </w:rPr>
+        <w:t xml:space="preserve"> do </w:t>
+      </w:r>
+      <w:proofErr w:type="spellStart"/>
+      <w:r>
+        <w:rPr>
+          <w:b/>
+          <w:bCs/>
+          <w:lang w:val="de-DE"/>
+        </w:rPr>
+        <w:t>kosika</w:t>
+      </w:r>
+      <w:proofErr w:type="spellEnd"/>
+      <w:r>
+        <w:rPr>
+          <w:b/>
+          <w:bCs/>
+          <w:lang w:val="de-DE"/>
+        </w:rPr>
+        <w:t xml:space="preserve"> a </w:t>
+      </w:r>
+      <w:proofErr w:type="spellStart"/>
+      <w:r>
+        <w:rPr>
+          <w:b/>
+          <w:bCs/>
+          <w:lang w:val="de-DE"/>
+        </w:rPr>
+        <w:t>ked</w:t>
+      </w:r>
+      <w:proofErr w:type="spellEnd"/>
+      <w:r>
+        <w:rPr>
+          <w:b/>
+          <w:bCs/>
+          <w:lang w:val="de-DE"/>
+        </w:rPr>
+        <w:t xml:space="preserve"> </w:t>
+      </w:r>
+      <w:proofErr w:type="spellStart"/>
+      <w:r>
+        <w:rPr>
+          <w:b/>
+          <w:bCs/>
+          <w:lang w:val="de-DE"/>
+        </w:rPr>
+        <w:t>sap</w:t>
+      </w:r>
+      <w:proofErr w:type="spellEnd"/>
+      <w:r>
+        <w:rPr>
+          <w:b/>
+          <w:bCs/>
+          <w:lang w:val="de-DE"/>
+        </w:rPr>
+        <w:t xml:space="preserve"> </w:t>
+      </w:r>
+      <w:proofErr w:type="spellStart"/>
+      <w:r>
+        <w:rPr>
+          <w:b/>
+          <w:bCs/>
+          <w:lang w:val="de-DE"/>
+        </w:rPr>
+        <w:t>ocas</w:t>
+      </w:r>
+      <w:proofErr w:type="spellEnd"/>
+      <w:r>
+        <w:rPr>
+          <w:b/>
+          <w:bCs/>
+          <w:lang w:val="de-DE"/>
+        </w:rPr>
+        <w:t xml:space="preserve"> </w:t>
+      </w:r>
+      <w:proofErr w:type="spellStart"/>
+      <w:r>
+        <w:rPr>
+          <w:b/>
+          <w:bCs/>
+          <w:lang w:val="de-DE"/>
+        </w:rPr>
+        <w:t>nakupu</w:t>
+      </w:r>
+      <w:proofErr w:type="spellEnd"/>
+      <w:r>
+        <w:rPr>
+          <w:b/>
+          <w:bCs/>
+          <w:lang w:val="de-DE"/>
+        </w:rPr>
+        <w:t xml:space="preserve"> </w:t>
+      </w:r>
+      <w:proofErr w:type="spellStart"/>
+      <w:r>
+        <w:rPr>
+          <w:b/>
+          <w:bCs/>
+          <w:lang w:val="de-DE"/>
+        </w:rPr>
+        <w:t>prihlasi</w:t>
+      </w:r>
+      <w:proofErr w:type="spellEnd"/>
+      <w:r>
+        <w:rPr>
+          <w:b/>
+          <w:bCs/>
+          <w:lang w:val="de-DE"/>
+        </w:rPr>
+        <w:t xml:space="preserve">, transferne </w:t>
+      </w:r>
+      <w:proofErr w:type="spellStart"/>
+      <w:r>
+        <w:rPr>
+          <w:b/>
+          <w:bCs/>
+          <w:lang w:val="de-DE"/>
+        </w:rPr>
+        <w:t>sa</w:t>
+      </w:r>
+      <w:proofErr w:type="spellEnd"/>
+      <w:r>
+        <w:rPr>
+          <w:b/>
+          <w:bCs/>
+          <w:lang w:val="de-DE"/>
+        </w:rPr>
+        <w:t xml:space="preserve"> </w:t>
+      </w:r>
+      <w:proofErr w:type="spellStart"/>
+      <w:r>
+        <w:rPr>
+          <w:b/>
+          <w:bCs/>
+          <w:lang w:val="de-DE"/>
+        </w:rPr>
+        <w:t>mu</w:t>
+      </w:r>
+      <w:proofErr w:type="spellEnd"/>
+      <w:r>
+        <w:rPr>
+          <w:b/>
+          <w:bCs/>
+          <w:lang w:val="de-DE"/>
+        </w:rPr>
+        <w:t xml:space="preserve"> </w:t>
+      </w:r>
+      <w:proofErr w:type="spellStart"/>
+      <w:r>
+        <w:rPr>
+          <w:b/>
+          <w:bCs/>
+          <w:lang w:val="de-DE"/>
+        </w:rPr>
+        <w:t>obsah</w:t>
+      </w:r>
+      <w:proofErr w:type="spellEnd"/>
+      <w:r>
+        <w:rPr>
+          <w:b/>
+          <w:bCs/>
+          <w:lang w:val="de-DE"/>
+        </w:rPr>
+        <w:t xml:space="preserve"> </w:t>
+      </w:r>
+      <w:proofErr w:type="spellStart"/>
+      <w:r>
+        <w:rPr>
+          <w:b/>
+          <w:bCs/>
+          <w:lang w:val="de-DE"/>
+        </w:rPr>
+        <w:t>kosik</w:t>
+      </w:r>
+      <w:r>
+        <w:rPr>
+          <w:b/>
+          <w:bCs/>
+          <w:lang w:val="de-DE"/>
+        </w:rPr>
+        <w:t>a</w:t>
+      </w:r>
+      <w:proofErr w:type="spellEnd"/>
+      <w:r>
+        <w:rPr>
+          <w:b/>
+          <w:bCs/>
+          <w:lang w:val="de-DE"/>
+        </w:rPr>
+        <w:t xml:space="preserve">, </w:t>
+      </w:r>
+      <w:proofErr w:type="spellStart"/>
+      <w:r>
+        <w:rPr>
+          <w:b/>
+          <w:bCs/>
+          <w:lang w:val="de-DE"/>
+        </w:rPr>
+        <w:t>pripadne</w:t>
+      </w:r>
+      <w:proofErr w:type="spellEnd"/>
+      <w:r>
+        <w:rPr>
+          <w:b/>
+          <w:bCs/>
+          <w:lang w:val="de-DE"/>
+        </w:rPr>
+        <w:t xml:space="preserve"> </w:t>
+      </w:r>
+      <w:proofErr w:type="spellStart"/>
+      <w:r>
+        <w:rPr>
+          <w:b/>
+          <w:bCs/>
+          <w:lang w:val="de-DE"/>
+        </w:rPr>
+        <w:t>spoji</w:t>
+      </w:r>
+      <w:proofErr w:type="spellEnd"/>
+      <w:r>
+        <w:rPr>
+          <w:b/>
+          <w:bCs/>
+          <w:lang w:val="de-DE"/>
+        </w:rPr>
+        <w:t xml:space="preserve"> </w:t>
+      </w:r>
+      <w:proofErr w:type="spellStart"/>
+      <w:r>
+        <w:rPr>
+          <w:b/>
+          <w:bCs/>
+          <w:lang w:val="de-DE"/>
+        </w:rPr>
+        <w:t>ak</w:t>
+      </w:r>
+      <w:proofErr w:type="spellEnd"/>
+      <w:r>
+        <w:rPr>
+          <w:b/>
+          <w:bCs/>
+          <w:lang w:val="de-DE"/>
+        </w:rPr>
+        <w:t xml:space="preserve"> </w:t>
+      </w:r>
+      <w:proofErr w:type="spellStart"/>
+      <w:r>
+        <w:rPr>
+          <w:b/>
+          <w:bCs/>
+          <w:lang w:val="de-DE"/>
+        </w:rPr>
+        <w:t>uz</w:t>
+      </w:r>
+      <w:proofErr w:type="spellEnd"/>
+      <w:r>
+        <w:rPr>
+          <w:b/>
+          <w:bCs/>
+          <w:lang w:val="de-DE"/>
+        </w:rPr>
+        <w:t xml:space="preserve"> </w:t>
+      </w:r>
+      <w:proofErr w:type="spellStart"/>
+      <w:r>
+        <w:rPr>
+          <w:b/>
+          <w:bCs/>
+          <w:lang w:val="de-DE"/>
+        </w:rPr>
+        <w:t>sa</w:t>
+      </w:r>
+      <w:proofErr w:type="spellEnd"/>
+      <w:r>
+        <w:rPr>
+          <w:b/>
+          <w:bCs/>
+          <w:lang w:val="de-DE"/>
+        </w:rPr>
+        <w:t xml:space="preserve"> </w:t>
+      </w:r>
+      <w:proofErr w:type="spellStart"/>
+      <w:r>
+        <w:rPr>
+          <w:b/>
+          <w:bCs/>
+          <w:lang w:val="de-DE"/>
+        </w:rPr>
+        <w:t>nieco</w:t>
+      </w:r>
+      <w:proofErr w:type="spellEnd"/>
+      <w:r>
+        <w:rPr>
+          <w:b/>
+          <w:bCs/>
+          <w:lang w:val="de-DE"/>
+        </w:rPr>
+        <w:t xml:space="preserve"> v </w:t>
+      </w:r>
+      <w:proofErr w:type="spellStart"/>
+      <w:r>
+        <w:rPr>
+          <w:b/>
+          <w:bCs/>
+          <w:lang w:val="de-DE"/>
+        </w:rPr>
+        <w:t>kosiku</w:t>
+      </w:r>
+      <w:proofErr w:type="spellEnd"/>
+      <w:r>
+        <w:rPr>
+          <w:b/>
+          <w:bCs/>
+          <w:lang w:val="de-DE"/>
+        </w:rPr>
+        <w:t xml:space="preserve"> </w:t>
+      </w:r>
+      <w:proofErr w:type="spellStart"/>
+      <w:r>
+        <w:rPr>
+          <w:b/>
+          <w:bCs/>
+          <w:lang w:val="de-DE"/>
+        </w:rPr>
+        <w:t>nachazdalo</w:t>
+      </w:r>
+      <w:proofErr w:type="spellEnd"/>
     </w:p>
     <w:p>
       <w:pPr>
@@ -1285,6 +3525,547 @@
           <w:lang w:val="en-US"/>
         </w:rPr>
       </w:pPr>
+      <w:proofErr w:type="spellStart"/>
+      <w:r>
+        <w:rPr>
+          <w:b/>
+          <w:bCs/>
+          <w:lang w:val="en-US"/>
+        </w:rPr>
+        <w:t>Platba</w:t>
+      </w:r>
+      <w:proofErr w:type="spellEnd"/>
+      <w:r>
+        <w:rPr>
+          <w:b/>
+          <w:bCs/>
+          <w:lang w:val="en-US"/>
+        </w:rPr>
+        <w:t xml:space="preserve"> – </w:t>
+      </w:r>
+      <w:proofErr w:type="spellStart"/>
+      <w:r>
+        <w:rPr>
+          <w:b/>
+          <w:bCs/>
+          <w:lang w:val="en-US"/>
+        </w:rPr>
+        <w:t>riesena</w:t>
+      </w:r>
+      <w:proofErr w:type="spellEnd"/>
+      <w:r>
+        <w:rPr>
+          <w:b/>
+          <w:bCs/>
+          <w:lang w:val="en-US"/>
+        </w:rPr>
+        <w:t xml:space="preserve"> </w:t>
+      </w:r>
+      <w:proofErr w:type="spellStart"/>
+      <w:r>
+        <w:rPr>
+          <w:b/>
+          <w:bCs/>
+          <w:lang w:val="en-US"/>
+        </w:rPr>
+        <w:t>zapisanim</w:t>
+      </w:r>
+      <w:proofErr w:type="spellEnd"/>
+      <w:r>
+        <w:rPr>
+          <w:b/>
+          <w:bCs/>
+          <w:lang w:val="en-US"/>
+        </w:rPr>
+        <w:t xml:space="preserve"> </w:t>
+      </w:r>
+      <w:proofErr w:type="spellStart"/>
+      <w:r>
+        <w:rPr>
+          <w:b/>
+          <w:bCs/>
+          <w:lang w:val="en-US"/>
+        </w:rPr>
+        <w:t>udajov</w:t>
+      </w:r>
+      <w:proofErr w:type="spellEnd"/>
+      <w:r>
+        <w:rPr>
+          <w:b/>
+          <w:bCs/>
+          <w:lang w:val="en-US"/>
+        </w:rPr>
+        <w:t xml:space="preserve"> do </w:t>
+      </w:r>
+      <w:proofErr w:type="spellStart"/>
+      <w:r>
+        <w:rPr>
+          <w:b/>
+          <w:bCs/>
+          <w:lang w:val="en-US"/>
+        </w:rPr>
+        <w:t>data</w:t>
+      </w:r>
+      <w:r>
+        <w:rPr>
+          <w:b/>
+          <w:bCs/>
+          <w:lang w:val="en-US"/>
+        </w:rPr>
+        <w:t>bazy</w:t>
+      </w:r>
+      <w:proofErr w:type="spellEnd"/>
+    </w:p>
+    <w:p>
+      <w:pPr>
+        <w:rPr>
+          <w:b/>
+          <w:bCs/>
+          <w:lang w:val="de-DE"/>
+        </w:rPr>
+      </w:pPr>
+      <w:r>
+        <w:rPr>
+          <w:b/>
+          <w:bCs/>
+          <w:lang w:val="de-DE"/>
+        </w:rPr>
+        <w:t xml:space="preserve">Po </w:t>
+      </w:r>
+      <w:proofErr w:type="spellStart"/>
+      <w:r>
+        <w:rPr>
+          <w:b/>
+          <w:bCs/>
+          <w:lang w:val="de-DE"/>
+        </w:rPr>
+        <w:t>vypredanai</w:t>
+      </w:r>
+      <w:proofErr w:type="spellEnd"/>
+      <w:r>
+        <w:rPr>
+          <w:b/>
+          <w:bCs/>
+          <w:lang w:val="de-DE"/>
+        </w:rPr>
+        <w:t xml:space="preserve"> </w:t>
+      </w:r>
+      <w:proofErr w:type="spellStart"/>
+      <w:r>
+        <w:rPr>
+          <w:b/>
+          <w:bCs/>
+          <w:lang w:val="de-DE"/>
+        </w:rPr>
+        <w:t>itemu</w:t>
+      </w:r>
+      <w:proofErr w:type="spellEnd"/>
+      <w:r>
+        <w:rPr>
+          <w:b/>
+          <w:bCs/>
+          <w:lang w:val="de-DE"/>
+        </w:rPr>
+        <w:t xml:space="preserve"> </w:t>
+      </w:r>
+      <w:proofErr w:type="spellStart"/>
+      <w:r>
+        <w:rPr>
+          <w:b/>
+          <w:bCs/>
+          <w:lang w:val="de-DE"/>
+        </w:rPr>
+        <w:t>sa</w:t>
+      </w:r>
+      <w:proofErr w:type="spellEnd"/>
+      <w:r>
+        <w:rPr>
+          <w:b/>
+          <w:bCs/>
+          <w:lang w:val="de-DE"/>
+        </w:rPr>
+        <w:t xml:space="preserve"> item</w:t>
+      </w:r>
+      <w:r>
+        <w:rPr>
+          <w:b/>
+          <w:bCs/>
+          <w:lang w:val="de-DE"/>
+        </w:rPr>
+        <w:t xml:space="preserve"> „</w:t>
+      </w:r>
+      <w:proofErr w:type="spellStart"/>
+      <w:r>
+        <w:rPr>
+          <w:b/>
+          <w:bCs/>
+          <w:lang w:val="de-DE"/>
+        </w:rPr>
+        <w:t>schova</w:t>
+      </w:r>
+      <w:proofErr w:type="spellEnd"/>
+      <w:r>
+        <w:rPr>
+          <w:b/>
+          <w:bCs/>
+          <w:lang w:val="de-DE"/>
+        </w:rPr>
+        <w:t>“</w:t>
+      </w:r>
+    </w:p>
+    <w:p>
+      <w:pPr>
+        <w:rPr>
+          <w:b/>
+          <w:bCs/>
+          <w:lang w:val="de-DE"/>
+        </w:rPr>
+      </w:pPr>
+      <w:proofErr w:type="spellStart"/>
+      <w:r>
+        <w:rPr>
+          <w:b/>
+          <w:bCs/>
+          <w:lang w:val="de-DE"/>
+        </w:rPr>
+        <w:t>Vyuzivanie</w:t>
+      </w:r>
+      <w:proofErr w:type="spellEnd"/>
+      <w:r>
+        <w:rPr>
+          <w:b/>
+          <w:bCs/>
+          <w:lang w:val="de-DE"/>
+        </w:rPr>
+        <w:t xml:space="preserve"> </w:t>
+      </w:r>
+      <w:proofErr w:type="spellStart"/>
+      <w:r>
+        <w:rPr>
+          <w:b/>
+          <w:bCs/>
+          <w:lang w:val="de-DE"/>
+        </w:rPr>
+        <w:t>slug</w:t>
+      </w:r>
+      <w:proofErr w:type="spellEnd"/>
+    </w:p>
+    <w:p>
+      <w:pPr>
+        <w:rPr>
+          <w:b/>
+          <w:bCs/>
+          <w:lang w:val="de-DE"/>
+        </w:rPr>
+      </w:pPr>
+      <w:proofErr w:type="spellStart"/>
+      <w:r>
+        <w:rPr>
+          <w:b/>
+          <w:bCs/>
+          <w:lang w:val="de-DE"/>
+        </w:rPr>
+        <w:t>Funkcne</w:t>
+      </w:r>
+      <w:proofErr w:type="spellEnd"/>
+      <w:r>
+        <w:rPr>
+          <w:b/>
+          <w:bCs/>
+          <w:lang w:val="de-DE"/>
+        </w:rPr>
+        <w:t xml:space="preserve"> </w:t>
+      </w:r>
+      <w:proofErr w:type="spellStart"/>
+      <w:r>
+        <w:rPr>
+          <w:b/>
+          <w:bCs/>
+          <w:lang w:val="de-DE"/>
+        </w:rPr>
+        <w:t>vyhladavanie</w:t>
+      </w:r>
+      <w:proofErr w:type="spellEnd"/>
+      <w:r>
+        <w:rPr>
+          <w:b/>
+          <w:bCs/>
+          <w:lang w:val="de-DE"/>
+        </w:rPr>
+        <w:t xml:space="preserve">. </w:t>
+      </w:r>
+      <w:proofErr w:type="spellStart"/>
+      <w:r>
+        <w:rPr>
+          <w:b/>
+          <w:bCs/>
+          <w:lang w:val="de-DE"/>
+        </w:rPr>
+        <w:t>Vyhladavanie</w:t>
+      </w:r>
+      <w:proofErr w:type="spellEnd"/>
+      <w:r>
+        <w:rPr>
+          <w:b/>
+          <w:bCs/>
+          <w:lang w:val="de-DE"/>
+        </w:rPr>
+        <w:t xml:space="preserve"> </w:t>
+      </w:r>
+      <w:proofErr w:type="spellStart"/>
+      <w:r>
+        <w:rPr>
+          <w:b/>
+          <w:bCs/>
+          <w:lang w:val="de-DE"/>
+        </w:rPr>
+        <w:t>nad</w:t>
+      </w:r>
+      <w:proofErr w:type="spellEnd"/>
+      <w:r>
+        <w:rPr>
+          <w:b/>
+          <w:bCs/>
+          <w:lang w:val="de-DE"/>
+        </w:rPr>
+        <w:t xml:space="preserve"> </w:t>
+      </w:r>
+      <w:proofErr w:type="spellStart"/>
+      <w:r>
+        <w:rPr>
+          <w:b/>
+          <w:bCs/>
+          <w:lang w:val="de-DE"/>
+        </w:rPr>
+        <w:t>celym</w:t>
+      </w:r>
+      <w:proofErr w:type="spellEnd"/>
+      <w:r>
+        <w:rPr>
+          <w:b/>
+          <w:bCs/>
+          <w:lang w:val="de-DE"/>
+        </w:rPr>
+        <w:t xml:space="preserve"> </w:t>
+      </w:r>
+      <w:proofErr w:type="spellStart"/>
+      <w:r>
+        <w:rPr>
+          <w:b/>
+          <w:bCs/>
+          <w:lang w:val="de-DE"/>
+        </w:rPr>
+        <w:t>zoznamom</w:t>
+      </w:r>
+      <w:proofErr w:type="spellEnd"/>
+      <w:r>
+        <w:rPr>
+          <w:b/>
+          <w:bCs/>
+          <w:lang w:val="de-DE"/>
+        </w:rPr>
+        <w:t xml:space="preserve"> </w:t>
+      </w:r>
+      <w:proofErr w:type="spellStart"/>
+      <w:r>
+        <w:rPr>
+          <w:b/>
+          <w:bCs/>
+          <w:lang w:val="de-DE"/>
+        </w:rPr>
+        <w:t>produktov</w:t>
+      </w:r>
+      <w:proofErr w:type="spellEnd"/>
+      <w:r>
+        <w:rPr>
+          <w:b/>
+          <w:bCs/>
+          <w:lang w:val="de-DE"/>
+        </w:rPr>
+        <w:t xml:space="preserve"> </w:t>
+      </w:r>
+      <w:proofErr w:type="spellStart"/>
+      <w:r>
+        <w:rPr>
+          <w:b/>
+          <w:bCs/>
+          <w:lang w:val="de-DE"/>
+        </w:rPr>
+        <w:t>alebo</w:t>
+      </w:r>
+      <w:proofErr w:type="spellEnd"/>
+      <w:r>
+        <w:rPr>
+          <w:b/>
+          <w:bCs/>
+          <w:lang w:val="de-DE"/>
+        </w:rPr>
+        <w:t xml:space="preserve"> </w:t>
+      </w:r>
+      <w:proofErr w:type="spellStart"/>
+      <w:r>
+        <w:rPr>
+          <w:b/>
+          <w:bCs/>
+          <w:lang w:val="de-DE"/>
+        </w:rPr>
+        <w:t>vyhl</w:t>
+      </w:r>
+      <w:r>
+        <w:rPr>
+          <w:b/>
+          <w:bCs/>
+          <w:lang w:val="de-DE"/>
+        </w:rPr>
+        <w:t>adavanie</w:t>
+      </w:r>
+      <w:proofErr w:type="spellEnd"/>
+      <w:r>
+        <w:rPr>
+          <w:b/>
+          <w:bCs/>
+          <w:lang w:val="de-DE"/>
+        </w:rPr>
+        <w:t xml:space="preserve"> </w:t>
+      </w:r>
+      <w:proofErr w:type="spellStart"/>
+      <w:r>
+        <w:rPr>
+          <w:b/>
+          <w:bCs/>
+          <w:lang w:val="de-DE"/>
+        </w:rPr>
+        <w:t>len</w:t>
+      </w:r>
+      <w:proofErr w:type="spellEnd"/>
+      <w:r>
+        <w:rPr>
+          <w:b/>
+          <w:bCs/>
+          <w:lang w:val="de-DE"/>
+        </w:rPr>
+        <w:t xml:space="preserve"> v </w:t>
+      </w:r>
+      <w:proofErr w:type="spellStart"/>
+      <w:r>
+        <w:rPr>
+          <w:b/>
+          <w:bCs/>
+          <w:lang w:val="de-DE"/>
+        </w:rPr>
+        <w:t>kategorii</w:t>
+      </w:r>
+      <w:proofErr w:type="spellEnd"/>
+      <w:r>
+        <w:rPr>
+          <w:b/>
+          <w:bCs/>
+          <w:lang w:val="de-DE"/>
+        </w:rPr>
+        <w:t xml:space="preserve"> </w:t>
+      </w:r>
+      <w:proofErr w:type="spellStart"/>
+      <w:r>
+        <w:rPr>
+          <w:b/>
+          <w:bCs/>
+          <w:lang w:val="de-DE"/>
+        </w:rPr>
+        <w:t>produktov</w:t>
+      </w:r>
+      <w:proofErr w:type="spellEnd"/>
+    </w:p>
+    <w:p>
+      <w:pPr>
+        <w:rPr>
+          <w:b/>
+          <w:bCs/>
+          <w:lang w:val="de-DE"/>
+        </w:rPr>
+      </w:pPr>
+      <w:r>
+        <w:rPr>
+          <w:b/>
+          <w:bCs/>
+          <w:lang w:val="de-DE"/>
+        </w:rPr>
+        <w:t xml:space="preserve">ZORADOVANIE PODLA </w:t>
+      </w:r>
+    </w:p>
+    <w:p>
+      <w:pPr>
+        <w:rPr>
+          <w:b/>
+          <w:bCs/>
+          <w:lang w:val="de-DE"/>
+        </w:rPr>
+      </w:pPr>
+      <w:r>
+        <w:rPr>
+          <w:b/>
+          <w:bCs/>
+          <w:lang w:val="de-DE"/>
+        </w:rPr>
+        <w:t>FILTROVANIE PODLA</w:t>
+      </w:r>
+    </w:p>
+    <w:p>
+      <w:pPr>
+        <w:rPr>
+          <w:b/>
+          <w:bCs/>
+          <w:lang w:val="de-DE"/>
+        </w:rPr>
+      </w:pPr>
+    </w:p>
+    <w:p>
+      <w:pPr>
+        <w:rPr>
+          <w:b/>
+          <w:bCs/>
+          <w:lang w:val="de-DE"/>
+        </w:rPr>
+      </w:pPr>
+    </w:p>
+    <w:p>
+      <w:pPr>
+        <w:rPr>
+          <w:b/>
+          <w:bCs/>
+        </w:rPr>
+      </w:pPr>
+    </w:p>
+    <w:p>
+      <w:pPr>
+        <w:rPr>
+          <w:b/>
+          <w:bCs/>
+        </w:rPr>
+      </w:pPr>
+    </w:p>
+    <w:p>
+      <w:pPr>
+        <w:rPr>
+          <w:b/>
+          <w:bCs/>
+        </w:rPr>
+      </w:pPr>
+    </w:p>
+    <w:p>
+      <w:pPr>
+        <w:rPr>
+          <w:b/>
+          <w:bCs/>
+        </w:rPr>
+      </w:pPr>
+    </w:p>
+    <w:p>
+      <w:pPr>
+        <w:rPr>
+          <w:b/>
+          <w:bCs/>
+        </w:rPr>
+      </w:pPr>
       <w:r>
         <w:rPr>
           <w:b/>
@@ -1296,55 +4077,40 @@
         <w:rPr>
           <w:b/>
           <w:bCs/>
-          <w:lang w:val="en-US"/>
         </w:rPr>
         <w:t>:</w:t>
       </w:r>
     </w:p>
     <w:p>
-      <w:pPr>
-        <w:rPr>
-          <w:lang w:val="en-US"/>
-        </w:rPr>
-      </w:pPr>
-      <w:r>
-        <w:rPr>
-          <w:lang w:val="en-US"/>
-        </w:rPr>
-        <w:t xml:space="preserve">Produkty (obrazky + text): </w:t>
+      <w:r>
+        <w:t>Produkty (</w:t>
+      </w:r>
+      <w:proofErr w:type="spellStart"/>
+      <w:r>
+        <w:t>obrazky</w:t>
+      </w:r>
+      <w:proofErr w:type="spellEnd"/>
+      <w:r>
+        <w:t xml:space="preserve"> + text): </w:t>
       </w:r>
       <w:hyperlink r:id="rId11" w:history="1">
         <w:r>
           <w:rPr>
             <w:rStyle w:val="Hyperlink"/>
-            <w:lang w:val="en-US"/>
           </w:rPr>
           <w:t>https://www.apple.com</w:t>
         </w:r>
       </w:hyperlink>
     </w:p>
     <w:p>
-      <w:pPr>
-        <w:rPr>
-          <w:lang w:val="en-US"/>
-        </w:rPr>
-      </w:pPr>
-      <w:r>
-        <w:rPr>
-          <w:lang w:val="en-US"/>
-        </w:rPr>
+      <w:r>
+        <w:lastRenderedPageBreak/>
         <w:tab/>
       </w:r>
       <w:r>
-        <w:rPr>
-          <w:lang w:val="en-US"/>
-        </w:rPr>
         <w:tab/>
       </w:r>
       <w:r>
-        <w:rPr>
-          <w:lang w:val="en-US"/>
-        </w:rPr>
         <w:tab/>
         <w:t xml:space="preserve">    </w:t>
       </w:r>
@@ -1352,75 +4118,42 @@
         <w:r>
           <w:rPr>
             <w:rStyle w:val="Hyperlink"/>
-            <w:lang w:val="en-US"/>
           </w:rPr>
           <w:t>https://www.alza.sk</w:t>
         </w:r>
       </w:hyperlink>
     </w:p>
     <w:p>
-      <w:pPr>
-        <w:rPr>
-          <w:lang w:val="en-US"/>
-        </w:rPr>
-      </w:pPr>
-      <w:r>
-        <w:rPr>
-          <w:lang w:val="en-US"/>
-        </w:rPr>
+      <w:r>
         <w:t xml:space="preserve">Ikony: </w:t>
       </w:r>
     </w:p>
     <w:p>
-      <w:pPr>
-        <w:rPr>
-          <w:lang w:val="en-US"/>
-        </w:rPr>
-      </w:pPr>
       <w:hyperlink r:id="rId13" w:history="1">
         <w:r>
           <w:rPr>
             <w:rStyle w:val="Hyperlink"/>
-            <w:lang w:val="en-US"/>
           </w:rPr>
           <w:t>https://www.flaticon.com/free-icon/no-results_6134116</w:t>
         </w:r>
       </w:hyperlink>
     </w:p>
     <w:p>
-      <w:pPr>
-        <w:rPr>
-          <w:lang w:val="en-US"/>
-        </w:rPr>
-      </w:pPr>
       <w:hyperlink r:id="rId14" w:history="1">
         <w:r>
           <w:rPr>
             <w:rStyle w:val="Hyperlink"/>
-            <w:lang w:val="en-US"/>
           </w:rPr>
           <w:t>https://www.flaticon.com/free-icon/check-mark_2767140</w:t>
         </w:r>
       </w:hyperlink>
     </w:p>
-    <w:p>
-      <w:pPr>
-        <w:rPr>
-          <w:lang w:val="en-US"/>
-        </w:rPr>
-      </w:pPr>
-    </w:p>
-    <w:p>
-      <w:pPr>
-        <w:rPr>
-          <w:lang w:val="en-US"/>
-        </w:rPr>
-      </w:pPr>
+    <w:p/>
+    <w:p>
       <w:hyperlink r:id="rId15" w:history="1">
         <w:r>
           <w:rPr>
             <w:rStyle w:val="Hyperlink"/>
-            <w:lang w:val="en-US"/>
           </w:rPr>
           <w:t>https://github.com/kurice/wtech25/tree/main</w:t>
         </w:r>
@@ -1494,7 +4227,15 @@
       <w:pStyle w:val="Header"/>
     </w:pPr>
     <w:r>
-      <w:t>Branislav Bučko a.k.a Picklemaster09</w:t>
+      <w:t xml:space="preserve">Branislav Bučko </w:t>
+    </w:r>
+    <w:proofErr w:type="spellStart"/>
+    <w:r>
+      <w:t>a.k.a</w:t>
+    </w:r>
+    <w:proofErr w:type="spellEnd"/>
+    <w:r>
+      <w:t xml:space="preserve"> Picklemaster09</w:t>
     </w:r>
     <w:r>
       <w:tab/>
@@ -1510,20 +4251,19 @@
     <w:pPr>
       <w:pStyle w:val="Header"/>
     </w:pPr>
+    <w:proofErr w:type="spellStart"/>
     <w:r>
       <w:t>M</w:t>
     </w:r>
     <w:r>
       <w:t>onsieur</w:t>
     </w:r>
+    <w:proofErr w:type="spellEnd"/>
     <w:r>
       <w:t xml:space="preserve"> </w:t>
     </w:r>
     <w:r>
-      <w:t>Marek Fejda</w:t>
-    </w:r>
-    <w:r>
-      <w:t xml:space="preserve"> alias James Bond</w:t>
+      <w:t>Marek Fejda alias James Bond</w:t>
     </w:r>
   </w:p>
 </w:hdr>
@@ -3032,6 +5772,7 @@
   <w:style w:type="character" w:default="1" w:styleId="DefaultParagraphFont">
     <w:name w:val="Default Paragraph Font"/>
     <w:uiPriority w:val="1"/>
+    <w:semiHidden/>
     <w:unhideWhenUsed/>
   </w:style>
   <w:style w:type="table" w:default="1" w:styleId="TableNormal">

</xml_diff>